<commit_message>
Feature: manual de tecnico creado
</commit_message>
<xml_diff>
--- a/manuals/MANUAL TECNICO PADILLAROUTE.docx
+++ b/manuals/MANUAL TECNICO PADILLAROUTE.docx
@@ -87,7 +87,7 @@
                 <v:stroke joinstyle="miter"/>
                 <v:path gradientshapeok="t" o:connecttype="rect"/>
               </v:shapetype>
-              <v:shape id="Text Box 1" o:spid="_x0000_s1026" type="#_x0000_t202" style="position:absolute;left:0;text-align:left;margin-left:167.55pt;margin-top:594.6pt;width:2in;height:50.85pt;z-index:251659264;visibility:visible;mso-wrap-style:none;mso-height-percent:0;mso-wrap-distance-left:9pt;mso-wrap-distance-top:0;mso-wrap-distance-right:9pt;mso-wrap-distance-bottom:0;mso-position-horizontal:absolute;mso-position-horizontal-relative:margin;mso-position-vertical:absolute;mso-position-vertical-relative:text;mso-height-percent:0;mso-height-relative:margin;v-text-anchor:top" o:gfxdata="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" filled="f" stroked="f" strokeweight=".5pt">
+              <v:shape id="Text Box 1" o:spid="_x0000_s1026" type="#_x0000_t202" style="position:absolute;left:0;text-align:left;margin-left:167.55pt;margin-top:594.6pt;width:2in;height:50.85pt;z-index:251659264;visibility:visible;mso-wrap-style:none;mso-height-percent:0;mso-wrap-distance-left:9pt;mso-wrap-distance-top:0;mso-wrap-distance-right:9pt;mso-wrap-distance-bottom:0;mso-position-horizontal:absolute;mso-position-horizontal-relative:margin;mso-position-vertical:absolute;mso-position-vertical-relative:text;mso-height-percent:0;mso-height-relative:margin;v-text-anchor:top" o:gfxdata="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" filled="f" stroked="f" strokeweight=".5pt">
                 <v:textbox>
                   <w:txbxContent>
                     <w:p>
@@ -224,7 +224,7 @@
           </mc:Choice>
           <mc:Fallback>
             <w:pict>
-              <v:shape w14:anchorId="5F110FBA" id="Text Box 2" o:spid="_x0000_s1027" type="#_x0000_t202" style="position:absolute;left:0;text-align:left;margin-left:92.8pt;margin-top:2.1pt;width:2in;height:207.4pt;z-index:251661312;visibility:visible;mso-wrap-style:none;mso-height-percent:0;mso-wrap-distance-left:9pt;mso-wrap-distance-top:0;mso-wrap-distance-right:9pt;mso-wrap-distance-bottom:0;mso-position-horizontal:right;mso-position-horizontal-relative:margin;mso-position-vertical:absolute;mso-position-vertical-relative:text;mso-height-percent:0;mso-height-relative:margin;v-text-anchor:top" o:gfxdata="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" filled="f" stroked="f" strokeweight=".5pt">
+              <v:shape w14:anchorId="5F110FBA" id="Text Box 2" o:spid="_x0000_s1027" type="#_x0000_t202" style="position:absolute;left:0;text-align:left;margin-left:92.8pt;margin-top:2.1pt;width:2in;height:207.4pt;z-index:251661312;visibility:visible;mso-wrap-style:none;mso-height-percent:0;mso-wrap-distance-left:9pt;mso-wrap-distance-top:0;mso-wrap-distance-right:9pt;mso-wrap-distance-bottom:0;mso-position-horizontal:right;mso-position-horizontal-relative:margin;mso-position-vertical:absolute;mso-position-vertical-relative:text;mso-height-percent:0;mso-height-relative:margin;v-text-anchor:top" o:gfxdata="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" filled="f" stroked="f" strokeweight=".5pt">
                 <v:textbox>
                   <w:txbxContent>
                     <w:p>
@@ -351,7 +351,7 @@
           <w:r>
             <w:fldChar w:fldCharType="separate"/>
           </w:r>
-          <w:hyperlink w:anchor="_Toc193624049" w:history="1">
+          <w:hyperlink w:anchor="_Toc193796873" w:history="1">
             <w:r>
               <w:rPr>
                 <w:rStyle w:val="Hyperlink"/>
@@ -381,7 +381,7 @@
                 <w:noProof/>
                 <w:webHidden/>
               </w:rPr>
-              <w:instrText xml:space="preserve"> PAGEREF _Toc193624049 \h </w:instrText>
+              <w:instrText xml:space="preserve"> PAGEREF _Toc193796873 \h </w:instrText>
             </w:r>
             <w:r>
               <w:rPr>
@@ -424,7 +424,7 @@
               <w:sz w:val="22"/>
             </w:rPr>
           </w:pPr>
-          <w:hyperlink w:anchor="_Toc193624050" w:history="1">
+          <w:hyperlink w:anchor="_Toc193796874" w:history="1">
             <w:r>
               <w:rPr>
                 <w:rStyle w:val="Hyperlink"/>
@@ -453,7 +453,87 @@
                 <w:noProof/>
                 <w:webHidden/>
               </w:rPr>
-              <w:instrText xml:space="preserve"> PAGEREF _Toc193624050 \h </w:instrText>
+              <w:instrText xml:space="preserve"> PAGEREF _Toc193796874 \h </w:instrText>
+            </w:r>
+            <w:r>
+              <w:rPr>
+                <w:noProof/>
+                <w:webHidden/>
+              </w:rPr>
+            </w:r>
+            <w:r>
+              <w:rPr>
+                <w:noProof/>
+                <w:webHidden/>
+              </w:rPr>
+              <w:fldChar w:fldCharType="separate"/>
+            </w:r>
+            <w:r>
+              <w:rPr>
+                <w:noProof/>
+                <w:webHidden/>
+              </w:rPr>
+              <w:t>5</w:t>
+            </w:r>
+            <w:r>
+              <w:rPr>
+                <w:noProof/>
+                <w:webHidden/>
+              </w:rPr>
+              <w:fldChar w:fldCharType="end"/>
+            </w:r>
+          </w:hyperlink>
+        </w:p>
+        <w:p>
+          <w:pPr>
+            <w:pStyle w:val="TOC2"/>
+            <w:tabs>
+              <w:tab w:val="right" w:leader="dot" w:pos="9350"/>
+            </w:tabs>
+            <w:rPr>
+              <w:rFonts w:eastAsiaTheme="minorEastAsia"/>
+              <w:noProof/>
+              <w:sz w:val="22"/>
+            </w:rPr>
+          </w:pPr>
+          <w:hyperlink w:anchor="_Toc193796875" w:history="1">
+            <w:r>
+              <w:rPr>
+                <w:rStyle w:val="Hyperlink"/>
+                <w:b/>
+                <w:noProof/>
+              </w:rPr>
+              <w:t>A)</w:t>
+            </w:r>
+            <w:r>
+              <w:rPr>
+                <w:rStyle w:val="Hyperlink"/>
+                <w:b/>
+                <w:bCs/>
+                <w:noProof/>
+              </w:rPr>
+              <w:t xml:space="preserve"> PATRON ARQUITECTONICO.</w:t>
+            </w:r>
+            <w:r>
+              <w:rPr>
+                <w:noProof/>
+                <w:webHidden/>
+              </w:rPr>
+              <w:tab/>
+            </w:r>
+            <w:r>
+              <w:rPr>
+                <w:noProof/>
+                <w:webHidden/>
+              </w:rPr>
+              <w:fldChar w:fldCharType="begin"/>
+            </w:r>
+            <w:r>
+              <w:rPr>
+                <w:noProof/>
+                <w:webHidden/>
+              </w:rPr>
+              <w:instrText xml:space="preserve"> PAGEREF _Toc193796875 \h </w:instrText>
             </w:r>
             <w:r>
               <w:rPr>
@@ -496,7 +576,7 @@
               <w:sz w:val="22"/>
             </w:rPr>
           </w:pPr>
-          <w:hyperlink w:anchor="_Toc193624051" w:history="1">
+          <w:hyperlink w:anchor="_Toc193796876" w:history="1">
             <w:r>
               <w:rPr>
                 <w:rStyle w:val="Hyperlink"/>
@@ -525,7 +605,7 @@
                 <w:noProof/>
                 <w:webHidden/>
               </w:rPr>
-              <w:instrText xml:space="preserve"> PAGEREF _Toc193624051 \h </w:instrText>
+              <w:instrText xml:space="preserve"> PAGEREF _Toc193796876 \h </w:instrText>
             </w:r>
             <w:r>
               <w:rPr>
@@ -545,7 +625,7 @@
                 <w:noProof/>
                 <w:webHidden/>
               </w:rPr>
-              <w:t>6</w:t>
+              <w:t>7</w:t>
             </w:r>
             <w:r>
               <w:rPr>
@@ -568,7 +648,7 @@
               <w:sz w:val="22"/>
             </w:rPr>
           </w:pPr>
-          <w:hyperlink w:anchor="_Toc193624052" w:history="1">
+          <w:hyperlink w:anchor="_Toc193796877" w:history="1">
             <w:r>
               <w:rPr>
                 <w:rStyle w:val="Hyperlink"/>
@@ -576,7 +656,7 @@
                 <w:bCs/>
                 <w:noProof/>
               </w:rPr>
-              <w:t>A) REALTIME DATABASE.</w:t>
+              <w:t>B) REALTIME DATABASE.</w:t>
             </w:r>
             <w:r>
               <w:rPr>
@@ -597,7 +677,7 @@
                 <w:noProof/>
                 <w:webHidden/>
               </w:rPr>
-              <w:instrText xml:space="preserve"> PAGEREF _Toc193624052 \h </w:instrText>
+              <w:instrText xml:space="preserve"> PAGEREF _Toc193796877 \h </w:instrText>
             </w:r>
             <w:r>
               <w:rPr>
@@ -617,7 +697,7 @@
                 <w:noProof/>
                 <w:webHidden/>
               </w:rPr>
-              <w:t>6</w:t>
+              <w:t>7</w:t>
             </w:r>
             <w:r>
               <w:rPr>
@@ -640,7 +720,7 @@
               <w:sz w:val="22"/>
             </w:rPr>
           </w:pPr>
-          <w:hyperlink w:anchor="_Toc193624053" w:history="1">
+          <w:hyperlink w:anchor="_Toc193796878" w:history="1">
             <w:r>
               <w:rPr>
                 <w:rStyle w:val="Hyperlink"/>
@@ -648,7 +728,7 @@
                 <w:bCs/>
                 <w:noProof/>
               </w:rPr>
-              <w:t>B) OBJECTBOX STORE.</w:t>
+              <w:t>C) OBJECTBOX STORE.</w:t>
             </w:r>
             <w:r>
               <w:rPr>
@@ -669,7 +749,7 @@
                 <w:noProof/>
                 <w:webHidden/>
               </w:rPr>
-              <w:instrText xml:space="preserve"> PAGEREF _Toc193624053 \h </w:instrText>
+              <w:instrText xml:space="preserve"> PAGEREF _Toc193796878 \h </w:instrText>
             </w:r>
             <w:r>
               <w:rPr>
@@ -689,7 +769,7 @@
                 <w:noProof/>
                 <w:webHidden/>
               </w:rPr>
-              <w:t>6</w:t>
+              <w:t>7</w:t>
             </w:r>
             <w:r>
               <w:rPr>
@@ -712,7 +792,7 @@
               <w:sz w:val="22"/>
             </w:rPr>
           </w:pPr>
-          <w:hyperlink w:anchor="_Toc193624054" w:history="1">
+          <w:hyperlink w:anchor="_Toc193796879" w:history="1">
             <w:r>
               <w:rPr>
                 <w:rStyle w:val="Hyperlink"/>
@@ -741,7 +821,7 @@
                 <w:noProof/>
                 <w:webHidden/>
               </w:rPr>
-              <w:instrText xml:space="preserve"> PAGEREF _Toc193624054 \h </w:instrText>
+              <w:instrText xml:space="preserve"> PAGEREF _Toc193796879 \h </w:instrText>
             </w:r>
             <w:r>
               <w:rPr>
@@ -761,7 +841,7 @@
                 <w:noProof/>
                 <w:webHidden/>
               </w:rPr>
-              <w:t>6</w:t>
+              <w:t>7</w:t>
             </w:r>
             <w:r>
               <w:rPr>
@@ -784,7 +864,7 @@
               <w:sz w:val="22"/>
             </w:rPr>
           </w:pPr>
-          <w:hyperlink w:anchor="_Toc193624055" w:history="1">
+          <w:hyperlink w:anchor="_Toc193796880" w:history="1">
             <w:r>
               <w:rPr>
                 <w:rStyle w:val="Hyperlink"/>
@@ -814,7 +894,7 @@
                 <w:noProof/>
                 <w:webHidden/>
               </w:rPr>
-              <w:instrText xml:space="preserve"> PAGEREF _Toc193624055 \h </w:instrText>
+              <w:instrText xml:space="preserve"> PAGEREF _Toc193796880 \h </w:instrText>
             </w:r>
             <w:r>
               <w:rPr>
@@ -834,7 +914,7 @@
                 <w:noProof/>
                 <w:webHidden/>
               </w:rPr>
-              <w:t>6</w:t>
+              <w:t>7</w:t>
             </w:r>
             <w:r>
               <w:rPr>
@@ -858,7 +938,7 @@
               <w:sz w:val="22"/>
             </w:rPr>
           </w:pPr>
-          <w:hyperlink w:anchor="_Toc193624056" w:history="1">
+          <w:hyperlink w:anchor="_Toc193796881" w:history="1">
             <w:r>
               <w:rPr>
                 <w:rStyle w:val="Hyperlink"/>
@@ -906,7 +986,7 @@
                 <w:noProof/>
                 <w:webHidden/>
               </w:rPr>
-              <w:instrText xml:space="preserve"> PAGEREF _Toc193624056 \h </w:instrText>
+              <w:instrText xml:space="preserve"> PAGEREF _Toc193796881 \h </w:instrText>
             </w:r>
             <w:r>
               <w:rPr>
@@ -926,7 +1006,7 @@
                 <w:noProof/>
                 <w:webHidden/>
               </w:rPr>
-              <w:t>6</w:t>
+              <w:t>7</w:t>
             </w:r>
             <w:r>
               <w:rPr>
@@ -950,7 +1030,7 @@
               <w:sz w:val="22"/>
             </w:rPr>
           </w:pPr>
-          <w:hyperlink w:anchor="_Toc193624057" w:history="1">
+          <w:hyperlink w:anchor="_Toc193796882" w:history="1">
             <w:r>
               <w:rPr>
                 <w:rStyle w:val="Hyperlink"/>
@@ -998,7 +1078,7 @@
                 <w:noProof/>
                 <w:webHidden/>
               </w:rPr>
-              <w:instrText xml:space="preserve"> PAGEREF _Toc193624057 \h </w:instrText>
+              <w:instrText xml:space="preserve"> PAGEREF _Toc193796882 \h </w:instrText>
             </w:r>
             <w:r>
               <w:rPr>
@@ -1018,7 +1098,7 @@
                 <w:noProof/>
                 <w:webHidden/>
               </w:rPr>
-              <w:t>6</w:t>
+              <w:t>7</w:t>
             </w:r>
             <w:r>
               <w:rPr>
@@ -1041,7 +1121,7 @@
               <w:sz w:val="22"/>
             </w:rPr>
           </w:pPr>
-          <w:hyperlink w:anchor="_Toc193624058" w:history="1">
+          <w:hyperlink w:anchor="_Toc193796883" w:history="1">
             <w:r>
               <w:rPr>
                 <w:rStyle w:val="Hyperlink"/>
@@ -1071,7 +1151,7 @@
                 <w:noProof/>
                 <w:webHidden/>
               </w:rPr>
-              <w:instrText xml:space="preserve"> PAGEREF _Toc193624058 \h </w:instrText>
+              <w:instrText xml:space="preserve"> PAGEREF _Toc193796883 \h </w:instrText>
             </w:r>
             <w:r>
               <w:rPr>
@@ -1091,7 +1171,7 @@
                 <w:noProof/>
                 <w:webHidden/>
               </w:rPr>
-              <w:t>6</w:t>
+              <w:t>7</w:t>
             </w:r>
             <w:r>
               <w:rPr>
@@ -1115,7 +1195,7 @@
               <w:sz w:val="22"/>
             </w:rPr>
           </w:pPr>
-          <w:hyperlink w:anchor="_Toc193624059" w:history="1">
+          <w:hyperlink w:anchor="_Toc193796884" w:history="1">
             <w:r>
               <w:rPr>
                 <w:rStyle w:val="Hyperlink"/>
@@ -1163,7 +1243,7 @@
                 <w:noProof/>
                 <w:webHidden/>
               </w:rPr>
-              <w:instrText xml:space="preserve"> PAGEREF _Toc193624059 \h </w:instrText>
+              <w:instrText xml:space="preserve"> PAGEREF _Toc193796884 \h </w:instrText>
             </w:r>
             <w:r>
               <w:rPr>
@@ -1183,7 +1263,7 @@
                 <w:noProof/>
                 <w:webHidden/>
               </w:rPr>
-              <w:t>6</w:t>
+              <w:t>7</w:t>
             </w:r>
             <w:r>
               <w:rPr>
@@ -1207,7 +1287,7 @@
               <w:sz w:val="22"/>
             </w:rPr>
           </w:pPr>
-          <w:hyperlink w:anchor="_Toc193624060" w:history="1">
+          <w:hyperlink w:anchor="_Toc193796885" w:history="1">
             <w:r>
               <w:rPr>
                 <w:rStyle w:val="Hyperlink"/>
@@ -1255,7 +1335,7 @@
                 <w:noProof/>
                 <w:webHidden/>
               </w:rPr>
-              <w:instrText xml:space="preserve"> PAGEREF _Toc193624060 \h </w:instrText>
+              <w:instrText xml:space="preserve"> PAGEREF _Toc193796885 \h </w:instrText>
             </w:r>
             <w:r>
               <w:rPr>
@@ -1275,7 +1355,7 @@
                 <w:noProof/>
                 <w:webHidden/>
               </w:rPr>
-              <w:t>6</w:t>
+              <w:t>7</w:t>
             </w:r>
             <w:r>
               <w:rPr>
@@ -1299,7 +1379,7 @@
               <w:sz w:val="22"/>
             </w:rPr>
           </w:pPr>
-          <w:hyperlink w:anchor="_Toc193624061" w:history="1">
+          <w:hyperlink w:anchor="_Toc193796886" w:history="1">
             <w:r>
               <w:rPr>
                 <w:rStyle w:val="Hyperlink"/>
@@ -1347,7 +1427,7 @@
                 <w:noProof/>
                 <w:webHidden/>
               </w:rPr>
-              <w:instrText xml:space="preserve"> PAGEREF _Toc193624061 \h </w:instrText>
+              <w:instrText xml:space="preserve"> PAGEREF _Toc193796886 \h </w:instrText>
             </w:r>
             <w:r>
               <w:rPr>
@@ -1367,7 +1447,7 @@
                 <w:noProof/>
                 <w:webHidden/>
               </w:rPr>
-              <w:t>6</w:t>
+              <w:t>7</w:t>
             </w:r>
             <w:r>
               <w:rPr>
@@ -1391,7 +1471,7 @@
               <w:sz w:val="22"/>
             </w:rPr>
           </w:pPr>
-          <w:hyperlink w:anchor="_Toc193624062" w:history="1">
+          <w:hyperlink w:anchor="_Toc193796887" w:history="1">
             <w:r>
               <w:rPr>
                 <w:rStyle w:val="Hyperlink"/>
@@ -1439,7 +1519,7 @@
                 <w:noProof/>
                 <w:webHidden/>
               </w:rPr>
-              <w:instrText xml:space="preserve"> PAGEREF _Toc193624062 \h </w:instrText>
+              <w:instrText xml:space="preserve"> PAGEREF _Toc193796887 \h </w:instrText>
             </w:r>
             <w:r>
               <w:rPr>
@@ -1459,7 +1539,7 @@
                 <w:noProof/>
                 <w:webHidden/>
               </w:rPr>
-              <w:t>6</w:t>
+              <w:t>7</w:t>
             </w:r>
             <w:r>
               <w:rPr>
@@ -1483,7 +1563,7 @@
               <w:sz w:val="22"/>
             </w:rPr>
           </w:pPr>
-          <w:hyperlink w:anchor="_Toc193624063" w:history="1">
+          <w:hyperlink w:anchor="_Toc193796888" w:history="1">
             <w:r>
               <w:rPr>
                 <w:rStyle w:val="Hyperlink"/>
@@ -1531,7 +1611,7 @@
                 <w:noProof/>
                 <w:webHidden/>
               </w:rPr>
-              <w:instrText xml:space="preserve"> PAGEREF _Toc193624063 \h </w:instrText>
+              <w:instrText xml:space="preserve"> PAGEREF _Toc193796888 \h </w:instrText>
             </w:r>
             <w:r>
               <w:rPr>
@@ -1551,7 +1631,7 @@
                 <w:noProof/>
                 <w:webHidden/>
               </w:rPr>
-              <w:t>6</w:t>
+              <w:t>7</w:t>
             </w:r>
             <w:r>
               <w:rPr>
@@ -1575,7 +1655,7 @@
               <w:sz w:val="22"/>
             </w:rPr>
           </w:pPr>
-          <w:hyperlink w:anchor="_Toc193624064" w:history="1">
+          <w:hyperlink w:anchor="_Toc193796889" w:history="1">
             <w:r>
               <w:rPr>
                 <w:rStyle w:val="Hyperlink"/>
@@ -1623,7 +1703,7 @@
                 <w:noProof/>
                 <w:webHidden/>
               </w:rPr>
-              <w:instrText xml:space="preserve"> PAGEREF _Toc193624064 \h </w:instrText>
+              <w:instrText xml:space="preserve"> PAGEREF _Toc193796889 \h </w:instrText>
             </w:r>
             <w:r>
               <w:rPr>
@@ -1643,7 +1723,7 @@
                 <w:noProof/>
                 <w:webHidden/>
               </w:rPr>
-              <w:t>6</w:t>
+              <w:t>7</w:t>
             </w:r>
             <w:r>
               <w:rPr>
@@ -1667,7 +1747,7 @@
               <w:sz w:val="22"/>
             </w:rPr>
           </w:pPr>
-          <w:hyperlink w:anchor="_Toc193624065" w:history="1">
+          <w:hyperlink w:anchor="_Toc193796890" w:history="1">
             <w:r>
               <w:rPr>
                 <w:rStyle w:val="Hyperlink"/>
@@ -1715,7 +1795,7 @@
                 <w:noProof/>
                 <w:webHidden/>
               </w:rPr>
-              <w:instrText xml:space="preserve"> PAGEREF _Toc193624065 \h </w:instrText>
+              <w:instrText xml:space="preserve"> PAGEREF _Toc193796890 \h </w:instrText>
             </w:r>
             <w:r>
               <w:rPr>
@@ -1735,7 +1815,7 @@
                 <w:noProof/>
                 <w:webHidden/>
               </w:rPr>
-              <w:t>6</w:t>
+              <w:t>7</w:t>
             </w:r>
             <w:r>
               <w:rPr>
@@ -1758,7 +1838,7 @@
               <w:sz w:val="22"/>
             </w:rPr>
           </w:pPr>
-          <w:hyperlink w:anchor="_Toc193624066" w:history="1">
+          <w:hyperlink w:anchor="_Toc193796891" w:history="1">
             <w:r>
               <w:rPr>
                 <w:rStyle w:val="Hyperlink"/>
@@ -1788,7 +1868,7 @@
                 <w:noProof/>
                 <w:webHidden/>
               </w:rPr>
-              <w:instrText xml:space="preserve"> PAGEREF _Toc193624066 \h </w:instrText>
+              <w:instrText xml:space="preserve"> PAGEREF _Toc193796891 \h </w:instrText>
             </w:r>
             <w:r>
               <w:rPr>
@@ -1808,7 +1888,7 @@
                 <w:noProof/>
                 <w:webHidden/>
               </w:rPr>
-              <w:t>6</w:t>
+              <w:t>7</w:t>
             </w:r>
             <w:r>
               <w:rPr>
@@ -1832,7 +1912,7 @@
               <w:sz w:val="22"/>
             </w:rPr>
           </w:pPr>
-          <w:hyperlink w:anchor="_Toc193624067" w:history="1">
+          <w:hyperlink w:anchor="_Toc193796892" w:history="1">
             <w:r>
               <w:rPr>
                 <w:rStyle w:val="Hyperlink"/>
@@ -1880,7 +1960,7 @@
                 <w:noProof/>
                 <w:webHidden/>
               </w:rPr>
-              <w:instrText xml:space="preserve"> PAGEREF _Toc193624067 \h </w:instrText>
+              <w:instrText xml:space="preserve"> PAGEREF _Toc193796892 \h </w:instrText>
             </w:r>
             <w:r>
               <w:rPr>
@@ -1900,7 +1980,7 @@
                 <w:noProof/>
                 <w:webHidden/>
               </w:rPr>
-              <w:t>6</w:t>
+              <w:t>7</w:t>
             </w:r>
             <w:r>
               <w:rPr>
@@ -1924,7 +2004,7 @@
               <w:sz w:val="22"/>
             </w:rPr>
           </w:pPr>
-          <w:hyperlink w:anchor="_Toc193624068" w:history="1">
+          <w:hyperlink w:anchor="_Toc193796893" w:history="1">
             <w:r>
               <w:rPr>
                 <w:rStyle w:val="Hyperlink"/>
@@ -1972,7 +2052,7 @@
                 <w:noProof/>
                 <w:webHidden/>
               </w:rPr>
-              <w:instrText xml:space="preserve"> PAGEREF _Toc193624068 \h </w:instrText>
+              <w:instrText xml:space="preserve"> PAGEREF _Toc193796893 \h </w:instrText>
             </w:r>
             <w:r>
               <w:rPr>
@@ -1992,7 +2072,7 @@
                 <w:noProof/>
                 <w:webHidden/>
               </w:rPr>
-              <w:t>6</w:t>
+              <w:t>7</w:t>
             </w:r>
             <w:r>
               <w:rPr>
@@ -2016,7 +2096,7 @@
               <w:sz w:val="22"/>
             </w:rPr>
           </w:pPr>
-          <w:hyperlink w:anchor="_Toc193624069" w:history="1">
+          <w:hyperlink w:anchor="_Toc193796894" w:history="1">
             <w:r>
               <w:rPr>
                 <w:rStyle w:val="Hyperlink"/>
@@ -2064,7 +2144,7 @@
                 <w:noProof/>
                 <w:webHidden/>
               </w:rPr>
-              <w:instrText xml:space="preserve"> PAGEREF _Toc193624069 \h </w:instrText>
+              <w:instrText xml:space="preserve"> PAGEREF _Toc193796894 \h </w:instrText>
             </w:r>
             <w:r>
               <w:rPr>
@@ -2084,7 +2164,7 @@
                 <w:noProof/>
                 <w:webHidden/>
               </w:rPr>
-              <w:t>6</w:t>
+              <w:t>7</w:t>
             </w:r>
             <w:r>
               <w:rPr>
@@ -2108,7 +2188,7 @@
               <w:sz w:val="22"/>
             </w:rPr>
           </w:pPr>
-          <w:hyperlink w:anchor="_Toc193624070" w:history="1">
+          <w:hyperlink w:anchor="_Toc193796895" w:history="1">
             <w:r>
               <w:rPr>
                 <w:rStyle w:val="Hyperlink"/>
@@ -2156,7 +2236,7 @@
                 <w:noProof/>
                 <w:webHidden/>
               </w:rPr>
-              <w:instrText xml:space="preserve"> PAGEREF _Toc193624070 \h </w:instrText>
+              <w:instrText xml:space="preserve"> PAGEREF _Toc193796895 \h </w:instrText>
             </w:r>
             <w:r>
               <w:rPr>
@@ -2176,7 +2256,7 @@
                 <w:noProof/>
                 <w:webHidden/>
               </w:rPr>
-              <w:t>6</w:t>
+              <w:t>7</w:t>
             </w:r>
             <w:r>
               <w:rPr>
@@ -2200,7 +2280,7 @@
               <w:sz w:val="22"/>
             </w:rPr>
           </w:pPr>
-          <w:hyperlink w:anchor="_Toc193624071" w:history="1">
+          <w:hyperlink w:anchor="_Toc193796896" w:history="1">
             <w:r>
               <w:rPr>
                 <w:rStyle w:val="Hyperlink"/>
@@ -2248,7 +2328,7 @@
                 <w:noProof/>
                 <w:webHidden/>
               </w:rPr>
-              <w:instrText xml:space="preserve"> PAGEREF _Toc193624071 \h </w:instrText>
+              <w:instrText xml:space="preserve"> PAGEREF _Toc193796896 \h </w:instrText>
             </w:r>
             <w:r>
               <w:rPr>
@@ -2268,7 +2348,7 @@
                 <w:noProof/>
                 <w:webHidden/>
               </w:rPr>
-              <w:t>6</w:t>
+              <w:t>7</w:t>
             </w:r>
             <w:r>
               <w:rPr>
@@ -2292,7 +2372,7 @@
               <w:sz w:val="22"/>
             </w:rPr>
           </w:pPr>
-          <w:hyperlink w:anchor="_Toc193624072" w:history="1">
+          <w:hyperlink w:anchor="_Toc193796897" w:history="1">
             <w:r>
               <w:rPr>
                 <w:rStyle w:val="Hyperlink"/>
@@ -2340,7 +2420,7 @@
                 <w:noProof/>
                 <w:webHidden/>
               </w:rPr>
-              <w:instrText xml:space="preserve"> PAGEREF _Toc193624072 \h </w:instrText>
+              <w:instrText xml:space="preserve"> PAGEREF _Toc193796897 \h </w:instrText>
             </w:r>
             <w:r>
               <w:rPr>
@@ -2360,7 +2440,7 @@
                 <w:noProof/>
                 <w:webHidden/>
               </w:rPr>
-              <w:t>6</w:t>
+              <w:t>7</w:t>
             </w:r>
             <w:r>
               <w:rPr>
@@ -2384,7 +2464,7 @@
               <w:sz w:val="22"/>
             </w:rPr>
           </w:pPr>
-          <w:hyperlink w:anchor="_Toc193624073" w:history="1">
+          <w:hyperlink w:anchor="_Toc193796898" w:history="1">
             <w:r>
               <w:rPr>
                 <w:rStyle w:val="Hyperlink"/>
@@ -2432,7 +2512,7 @@
                 <w:noProof/>
                 <w:webHidden/>
               </w:rPr>
-              <w:instrText xml:space="preserve"> PAGEREF _Toc193624073 \h </w:instrText>
+              <w:instrText xml:space="preserve"> PAGEREF _Toc193796898 \h </w:instrText>
             </w:r>
             <w:r>
               <w:rPr>
@@ -2452,7 +2532,7 @@
                 <w:noProof/>
                 <w:webHidden/>
               </w:rPr>
-              <w:t>6</w:t>
+              <w:t>7</w:t>
             </w:r>
             <w:r>
               <w:rPr>
@@ -2476,7 +2556,7 @@
               <w:sz w:val="22"/>
             </w:rPr>
           </w:pPr>
-          <w:hyperlink w:anchor="_Toc193624074" w:history="1">
+          <w:hyperlink w:anchor="_Toc193796899" w:history="1">
             <w:r>
               <w:rPr>
                 <w:rStyle w:val="Hyperlink"/>
@@ -2524,7 +2604,7 @@
                 <w:noProof/>
                 <w:webHidden/>
               </w:rPr>
-              <w:instrText xml:space="preserve"> PAGEREF _Toc193624074 \h </w:instrText>
+              <w:instrText xml:space="preserve"> PAGEREF _Toc193796899 \h </w:instrText>
             </w:r>
             <w:r>
               <w:rPr>
@@ -2544,7 +2624,7 @@
                 <w:noProof/>
                 <w:webHidden/>
               </w:rPr>
-              <w:t>6</w:t>
+              <w:t>7</w:t>
             </w:r>
             <w:r>
               <w:rPr>
@@ -2568,7 +2648,7 @@
               <w:sz w:val="22"/>
             </w:rPr>
           </w:pPr>
-          <w:hyperlink w:anchor="_Toc193624075" w:history="1">
+          <w:hyperlink w:anchor="_Toc193796900" w:history="1">
             <w:r>
               <w:rPr>
                 <w:rStyle w:val="Hyperlink"/>
@@ -2616,7 +2696,7 @@
                 <w:noProof/>
                 <w:webHidden/>
               </w:rPr>
-              <w:instrText xml:space="preserve"> PAGEREF _Toc193624075 \h </w:instrText>
+              <w:instrText xml:space="preserve"> PAGEREF _Toc193796900 \h </w:instrText>
             </w:r>
             <w:r>
               <w:rPr>
@@ -2636,7 +2716,7 @@
                 <w:noProof/>
                 <w:webHidden/>
               </w:rPr>
-              <w:t>7</w:t>
+              <w:t>8</w:t>
             </w:r>
             <w:r>
               <w:rPr>
@@ -2660,7 +2740,7 @@
               <w:sz w:val="22"/>
             </w:rPr>
           </w:pPr>
-          <w:hyperlink w:anchor="_Toc193624076" w:history="1">
+          <w:hyperlink w:anchor="_Toc193796901" w:history="1">
             <w:r>
               <w:rPr>
                 <w:rStyle w:val="Hyperlink"/>
@@ -2708,7 +2788,7 @@
                 <w:noProof/>
                 <w:webHidden/>
               </w:rPr>
-              <w:instrText xml:space="preserve"> PAGEREF _Toc193624076 \h </w:instrText>
+              <w:instrText xml:space="preserve"> PAGEREF _Toc193796901 \h </w:instrText>
             </w:r>
             <w:r>
               <w:rPr>
@@ -2728,7 +2808,7 @@
                 <w:noProof/>
                 <w:webHidden/>
               </w:rPr>
-              <w:t>7</w:t>
+              <w:t>8</w:t>
             </w:r>
             <w:r>
               <w:rPr>
@@ -2752,7 +2832,7 @@
               <w:sz w:val="22"/>
             </w:rPr>
           </w:pPr>
-          <w:hyperlink w:anchor="_Toc193624077" w:history="1">
+          <w:hyperlink w:anchor="_Toc193796902" w:history="1">
             <w:r>
               <w:rPr>
                 <w:rStyle w:val="Hyperlink"/>
@@ -2800,7 +2880,7 @@
                 <w:noProof/>
                 <w:webHidden/>
               </w:rPr>
-              <w:instrText xml:space="preserve"> PAGEREF _Toc193624077 \h </w:instrText>
+              <w:instrText xml:space="preserve"> PAGEREF _Toc193796902 \h </w:instrText>
             </w:r>
             <w:r>
               <w:rPr>
@@ -2820,7 +2900,7 @@
                 <w:noProof/>
                 <w:webHidden/>
               </w:rPr>
-              <w:t>7</w:t>
+              <w:t>8</w:t>
             </w:r>
             <w:r>
               <w:rPr>
@@ -2843,7 +2923,7 @@
               <w:sz w:val="22"/>
             </w:rPr>
           </w:pPr>
-          <w:hyperlink w:anchor="_Toc193624078" w:history="1">
+          <w:hyperlink w:anchor="_Toc193796903" w:history="1">
             <w:r>
               <w:rPr>
                 <w:rStyle w:val="Hyperlink"/>
@@ -2873,7 +2953,7 @@
                 <w:noProof/>
                 <w:webHidden/>
               </w:rPr>
-              <w:instrText xml:space="preserve"> PAGEREF _Toc193624078 \h </w:instrText>
+              <w:instrText xml:space="preserve"> PAGEREF _Toc193796903 \h </w:instrText>
             </w:r>
             <w:r>
               <w:rPr>
@@ -2893,7 +2973,171 @@
                 <w:noProof/>
                 <w:webHidden/>
               </w:rPr>
-              <w:t>7</w:t>
+              <w:t>8</w:t>
+            </w:r>
+            <w:r>
+              <w:rPr>
+                <w:noProof/>
+                <w:webHidden/>
+              </w:rPr>
+              <w:fldChar w:fldCharType="end"/>
+            </w:r>
+          </w:hyperlink>
+        </w:p>
+        <w:p>
+          <w:pPr>
+            <w:pStyle w:val="TOC2"/>
+            <w:tabs>
+              <w:tab w:val="right" w:leader="dot" w:pos="9350"/>
+            </w:tabs>
+            <w:rPr>
+              <w:rFonts w:eastAsiaTheme="minorEastAsia"/>
+              <w:noProof/>
+              <w:sz w:val="22"/>
+            </w:rPr>
+          </w:pPr>
+          <w:hyperlink w:anchor="_Toc193796904" w:history="1">
+            <w:r>
+              <w:rPr>
+                <w:rStyle w:val="Hyperlink"/>
+                <w:b/>
+                <w:noProof/>
+                <w:lang w:val="es-ES"/>
+              </w:rPr>
+              <w:t>A)</w:t>
+            </w:r>
+            <w:r>
+              <w:rPr>
+                <w:rStyle w:val="Hyperlink"/>
+                <w:b/>
+                <w:bCs/>
+                <w:noProof/>
+                <w:lang w:val="es-ES"/>
+              </w:rPr>
+              <w:t xml:space="preserve"> PANTALLAS.</w:t>
+            </w:r>
+            <w:r>
+              <w:rPr>
+                <w:noProof/>
+                <w:webHidden/>
+              </w:rPr>
+              <w:tab/>
+            </w:r>
+            <w:r>
+              <w:rPr>
+                <w:noProof/>
+                <w:webHidden/>
+              </w:rPr>
+              <w:fldChar w:fldCharType="begin"/>
+            </w:r>
+            <w:r>
+              <w:rPr>
+                <w:noProof/>
+                <w:webHidden/>
+              </w:rPr>
+              <w:instrText xml:space="preserve"> PAGEREF _Toc193796904 \h </w:instrText>
+            </w:r>
+            <w:r>
+              <w:rPr>
+                <w:noProof/>
+                <w:webHidden/>
+              </w:rPr>
+            </w:r>
+            <w:r>
+              <w:rPr>
+                <w:noProof/>
+                <w:webHidden/>
+              </w:rPr>
+              <w:fldChar w:fldCharType="separate"/>
+            </w:r>
+            <w:r>
+              <w:rPr>
+                <w:noProof/>
+                <w:webHidden/>
+              </w:rPr>
+              <w:t>8</w:t>
+            </w:r>
+            <w:r>
+              <w:rPr>
+                <w:noProof/>
+                <w:webHidden/>
+              </w:rPr>
+              <w:fldChar w:fldCharType="end"/>
+            </w:r>
+          </w:hyperlink>
+        </w:p>
+        <w:p>
+          <w:pPr>
+            <w:pStyle w:val="TOC2"/>
+            <w:tabs>
+              <w:tab w:val="right" w:leader="dot" w:pos="9350"/>
+            </w:tabs>
+            <w:rPr>
+              <w:rFonts w:eastAsiaTheme="minorEastAsia"/>
+              <w:noProof/>
+              <w:sz w:val="22"/>
+            </w:rPr>
+          </w:pPr>
+          <w:hyperlink w:anchor="_Toc193796905" w:history="1">
+            <w:r>
+              <w:rPr>
+                <w:rStyle w:val="Hyperlink"/>
+                <w:b/>
+                <w:noProof/>
+                <w:lang w:val="es-ES"/>
+              </w:rPr>
+              <w:t>B)</w:t>
+            </w:r>
+            <w:r>
+              <w:rPr>
+                <w:rStyle w:val="Hyperlink"/>
+                <w:b/>
+                <w:bCs/>
+                <w:noProof/>
+                <w:lang w:val="es-ES"/>
+              </w:rPr>
+              <w:t xml:space="preserve"> WIDGETS PERSONALIZADOS.</w:t>
+            </w:r>
+            <w:r>
+              <w:rPr>
+                <w:noProof/>
+                <w:webHidden/>
+              </w:rPr>
+              <w:tab/>
+            </w:r>
+            <w:r>
+              <w:rPr>
+                <w:noProof/>
+                <w:webHidden/>
+              </w:rPr>
+              <w:fldChar w:fldCharType="begin"/>
+            </w:r>
+            <w:r>
+              <w:rPr>
+                <w:noProof/>
+                <w:webHidden/>
+              </w:rPr>
+              <w:instrText xml:space="preserve"> PAGEREF _Toc193796905 \h </w:instrText>
+            </w:r>
+            <w:r>
+              <w:rPr>
+                <w:noProof/>
+                <w:webHidden/>
+              </w:rPr>
+            </w:r>
+            <w:r>
+              <w:rPr>
+                <w:noProof/>
+                <w:webHidden/>
+              </w:rPr>
+              <w:fldChar w:fldCharType="separate"/>
+            </w:r>
+            <w:r>
+              <w:rPr>
+                <w:noProof/>
+                <w:webHidden/>
+              </w:rPr>
+              <w:t>8</w:t>
             </w:r>
             <w:r>
               <w:rPr>
@@ -2916,7 +3160,7 @@
               <w:sz w:val="22"/>
             </w:rPr>
           </w:pPr>
-          <w:hyperlink w:anchor="_Toc193624079" w:history="1">
+          <w:hyperlink w:anchor="_Toc193796906" w:history="1">
             <w:r>
               <w:rPr>
                 <w:rStyle w:val="Hyperlink"/>
@@ -2946,7 +3190,7 @@
                 <w:noProof/>
                 <w:webHidden/>
               </w:rPr>
-              <w:instrText xml:space="preserve"> PAGEREF _Toc193624079 \h </w:instrText>
+              <w:instrText xml:space="preserve"> PAGEREF _Toc193796906 \h </w:instrText>
             </w:r>
             <w:r>
               <w:rPr>
@@ -2966,7 +3210,335 @@
                 <w:noProof/>
                 <w:webHidden/>
               </w:rPr>
-              <w:t>7</w:t>
+              <w:t>8</w:t>
+            </w:r>
+            <w:r>
+              <w:rPr>
+                <w:noProof/>
+                <w:webHidden/>
+              </w:rPr>
+              <w:fldChar w:fldCharType="end"/>
+            </w:r>
+          </w:hyperlink>
+        </w:p>
+        <w:p>
+          <w:pPr>
+            <w:pStyle w:val="TOC2"/>
+            <w:tabs>
+              <w:tab w:val="right" w:leader="dot" w:pos="9350"/>
+            </w:tabs>
+            <w:rPr>
+              <w:rFonts w:eastAsiaTheme="minorEastAsia"/>
+              <w:noProof/>
+              <w:sz w:val="22"/>
+            </w:rPr>
+          </w:pPr>
+          <w:hyperlink w:anchor="_Toc193796907" w:history="1">
+            <w:r>
+              <w:rPr>
+                <w:rStyle w:val="Hyperlink"/>
+                <w:b/>
+                <w:bCs/>
+                <w:noProof/>
+                <w:lang w:val="es-ES"/>
+              </w:rPr>
+              <w:t>A) AUTENTICACIÓN DE IDENTIDAD DE USUARIOS.</w:t>
+            </w:r>
+            <w:r>
+              <w:rPr>
+                <w:noProof/>
+                <w:webHidden/>
+              </w:rPr>
+              <w:tab/>
+            </w:r>
+            <w:r>
+              <w:rPr>
+                <w:noProof/>
+                <w:webHidden/>
+              </w:rPr>
+              <w:fldChar w:fldCharType="begin"/>
+            </w:r>
+            <w:r>
+              <w:rPr>
+                <w:noProof/>
+                <w:webHidden/>
+              </w:rPr>
+              <w:instrText xml:space="preserve"> PAGEREF _Toc193796907 \h </w:instrText>
+            </w:r>
+            <w:r>
+              <w:rPr>
+                <w:noProof/>
+                <w:webHidden/>
+              </w:rPr>
+            </w:r>
+            <w:r>
+              <w:rPr>
+                <w:noProof/>
+                <w:webHidden/>
+              </w:rPr>
+              <w:fldChar w:fldCharType="separate"/>
+            </w:r>
+            <w:r>
+              <w:rPr>
+                <w:noProof/>
+                <w:webHidden/>
+              </w:rPr>
+              <w:t>8</w:t>
+            </w:r>
+            <w:r>
+              <w:rPr>
+                <w:noProof/>
+                <w:webHidden/>
+              </w:rPr>
+              <w:fldChar w:fldCharType="end"/>
+            </w:r>
+          </w:hyperlink>
+        </w:p>
+        <w:p>
+          <w:pPr>
+            <w:pStyle w:val="TOC2"/>
+            <w:tabs>
+              <w:tab w:val="right" w:leader="dot" w:pos="9350"/>
+            </w:tabs>
+            <w:rPr>
+              <w:rFonts w:eastAsiaTheme="minorEastAsia"/>
+              <w:noProof/>
+              <w:sz w:val="22"/>
+            </w:rPr>
+          </w:pPr>
+          <w:hyperlink w:anchor="_Toc193796908" w:history="1">
+            <w:r>
+              <w:rPr>
+                <w:rStyle w:val="Hyperlink"/>
+                <w:b/>
+                <w:bCs/>
+                <w:noProof/>
+                <w:lang w:val="es-ES"/>
+              </w:rPr>
+              <w:t>B) BUENAS PRACTICAS.</w:t>
+            </w:r>
+            <w:r>
+              <w:rPr>
+                <w:noProof/>
+                <w:webHidden/>
+              </w:rPr>
+              <w:tab/>
+            </w:r>
+            <w:r>
+              <w:rPr>
+                <w:noProof/>
+                <w:webHidden/>
+              </w:rPr>
+              <w:fldChar w:fldCharType="begin"/>
+            </w:r>
+            <w:r>
+              <w:rPr>
+                <w:noProof/>
+                <w:webHidden/>
+              </w:rPr>
+              <w:instrText xml:space="preserve"> PAGEREF _Toc193796908 \h </w:instrText>
+            </w:r>
+            <w:r>
+              <w:rPr>
+                <w:noProof/>
+                <w:webHidden/>
+              </w:rPr>
+            </w:r>
+            <w:r>
+              <w:rPr>
+                <w:noProof/>
+                <w:webHidden/>
+              </w:rPr>
+              <w:fldChar w:fldCharType="separate"/>
+            </w:r>
+            <w:r>
+              <w:rPr>
+                <w:noProof/>
+                <w:webHidden/>
+              </w:rPr>
+              <w:t>8</w:t>
+            </w:r>
+            <w:r>
+              <w:rPr>
+                <w:noProof/>
+                <w:webHidden/>
+              </w:rPr>
+              <w:fldChar w:fldCharType="end"/>
+            </w:r>
+          </w:hyperlink>
+        </w:p>
+        <w:p>
+          <w:pPr>
+            <w:pStyle w:val="TOC3"/>
+            <w:tabs>
+              <w:tab w:val="left" w:pos="1100"/>
+              <w:tab w:val="right" w:leader="dot" w:pos="9350"/>
+            </w:tabs>
+            <w:rPr>
+              <w:rFonts w:eastAsiaTheme="minorEastAsia"/>
+              <w:noProof/>
+              <w:sz w:val="22"/>
+            </w:rPr>
+          </w:pPr>
+          <w:hyperlink w:anchor="_Toc193796909" w:history="1">
+            <w:r>
+              <w:rPr>
+                <w:rStyle w:val="Hyperlink"/>
+                <w:b/>
+                <w:bCs/>
+                <w:noProof/>
+                <w:lang w:val="es-ES"/>
+              </w:rPr>
+              <w:t>i.</w:t>
+            </w:r>
+            <w:r>
+              <w:rPr>
+                <w:rFonts w:eastAsiaTheme="minorEastAsia"/>
+                <w:noProof/>
+                <w:sz w:val="22"/>
+              </w:rPr>
+              <w:tab/>
+            </w:r>
+            <w:r>
+              <w:rPr>
+                <w:rStyle w:val="Hyperlink"/>
+                <w:b/>
+                <w:bCs/>
+                <w:noProof/>
+                <w:lang w:val="es-ES"/>
+              </w:rPr>
+              <w:t>ENCRIPTACION DE CONTRACSEÑAS.</w:t>
+            </w:r>
+            <w:r>
+              <w:rPr>
+                <w:noProof/>
+                <w:webHidden/>
+              </w:rPr>
+              <w:tab/>
+            </w:r>
+            <w:r>
+              <w:rPr>
+                <w:noProof/>
+                <w:webHidden/>
+              </w:rPr>
+              <w:fldChar w:fldCharType="begin"/>
+            </w:r>
+            <w:r>
+              <w:rPr>
+                <w:noProof/>
+                <w:webHidden/>
+              </w:rPr>
+              <w:instrText xml:space="preserve"> PAGEREF _Toc193796909 \h </w:instrText>
+            </w:r>
+            <w:r>
+              <w:rPr>
+                <w:noProof/>
+                <w:webHidden/>
+              </w:rPr>
+            </w:r>
+            <w:r>
+              <w:rPr>
+                <w:noProof/>
+                <w:webHidden/>
+              </w:rPr>
+              <w:fldChar w:fldCharType="separate"/>
+            </w:r>
+            <w:r>
+              <w:rPr>
+                <w:noProof/>
+                <w:webHidden/>
+              </w:rPr>
+              <w:t>8</w:t>
+            </w:r>
+            <w:r>
+              <w:rPr>
+                <w:noProof/>
+                <w:webHidden/>
+              </w:rPr>
+              <w:fldChar w:fldCharType="end"/>
+            </w:r>
+          </w:hyperlink>
+        </w:p>
+        <w:p>
+          <w:pPr>
+            <w:pStyle w:val="TOC2"/>
+            <w:tabs>
+              <w:tab w:val="right" w:leader="dot" w:pos="9350"/>
+            </w:tabs>
+            <w:rPr>
+              <w:rFonts w:eastAsiaTheme="minorEastAsia"/>
+              <w:noProof/>
+              <w:sz w:val="22"/>
+            </w:rPr>
+          </w:pPr>
+          <w:hyperlink w:anchor="_Toc193796910" w:history="1">
+            <w:r>
+              <w:rPr>
+                <w:rStyle w:val="Hyperlink"/>
+                <w:b/>
+                <w:noProof/>
+                <w:lang w:val="es-ES"/>
+              </w:rPr>
+              <w:t>C)</w:t>
+            </w:r>
+            <w:r>
+              <w:rPr>
+                <w:rStyle w:val="Hyperlink"/>
+                <w:b/>
+                <w:bCs/>
+                <w:noProof/>
+                <w:lang w:val="es-ES"/>
+              </w:rPr>
+              <w:t xml:space="preserve"> PERMISOS</w:t>
+            </w:r>
+            <w:r>
+              <w:rPr>
+                <w:rStyle w:val="Hyperlink"/>
+                <w:noProof/>
+                <w:lang w:val="es-ES"/>
+              </w:rPr>
+              <w:t>.</w:t>
+            </w:r>
+            <w:r>
+              <w:rPr>
+                <w:noProof/>
+                <w:webHidden/>
+              </w:rPr>
+              <w:tab/>
+            </w:r>
+            <w:r>
+              <w:rPr>
+                <w:noProof/>
+                <w:webHidden/>
+              </w:rPr>
+              <w:fldChar w:fldCharType="begin"/>
+            </w:r>
+            <w:r>
+              <w:rPr>
+                <w:noProof/>
+                <w:webHidden/>
+              </w:rPr>
+              <w:instrText xml:space="preserve"> PAGEREF _Toc193796910 \h </w:instrText>
+            </w:r>
+            <w:r>
+              <w:rPr>
+                <w:noProof/>
+                <w:webHidden/>
+              </w:rPr>
+            </w:r>
+            <w:r>
+              <w:rPr>
+                <w:noProof/>
+                <w:webHidden/>
+              </w:rPr>
+              <w:fldChar w:fldCharType="separate"/>
+            </w:r>
+            <w:r>
+              <w:rPr>
+                <w:noProof/>
+                <w:webHidden/>
+              </w:rPr>
+              <w:t>8</w:t>
             </w:r>
             <w:r>
               <w:rPr>
@@ -3031,7 +3603,7 @@
           <w:lang w:val="es-ES"/>
         </w:rPr>
       </w:pPr>
-      <w:bookmarkStart w:id="0" w:name="_Toc193624049"/>
+      <w:bookmarkStart w:id="0" w:name="_Toc193796873"/>
       <w:r>
         <w:rPr>
           <w:b/>
@@ -3385,7 +3957,7 @@
           <w:bCs/>
         </w:rPr>
       </w:pPr>
-      <w:bookmarkStart w:id="1" w:name="_Toc193624050"/>
+      <w:bookmarkStart w:id="1" w:name="_Toc193796874"/>
       <w:r>
         <w:rPr>
           <w:b/>
@@ -3398,6 +3970,21 @@
     </w:p>
     <w:p>
       <w:pPr>
+        <w:pStyle w:val="Heading2"/>
+      </w:pPr>
+      <w:bookmarkStart w:id="2" w:name="_Toc193796875"/>
+      <w:r>
+        <w:rPr>
+          <w:b/>
+          <w:bCs/>
+        </w:rPr>
+        <w:t>PATRON ARQUITECTONICO.</w:t>
+      </w:r>
+      <w:bookmarkEnd w:id="2"/>
+    </w:p>
+    <w:p>
+      <w:pPr>
+        <w:ind w:left="360"/>
         <w:rPr>
           <w:lang w:val="es-ES"/>
         </w:rPr>
@@ -3492,6 +4079,7 @@
           <w:lang w:val="es-ES"/>
         </w:rPr>
       </w:pPr>
+      <w:bookmarkStart w:id="3" w:name="_Toc193797651"/>
       <w:r>
         <w:rPr>
           <w:lang w:val="es-ES"/>
@@ -3499,6 +4087,9 @@
         <w:t xml:space="preserve">Imagen </w:t>
       </w:r>
       <w:r>
+        <w:rPr>
+          <w:lang w:val="es-ES"/>
+        </w:rPr>
         <w:fldChar w:fldCharType="begin"/>
       </w:r>
       <w:r>
@@ -3508,6 +4099,9 @@
         <w:instrText xml:space="preserve"> STYLEREF 1 \s </w:instrText>
       </w:r>
       <w:r>
+        <w:rPr>
+          <w:lang w:val="es-ES"/>
+        </w:rPr>
         <w:fldChar w:fldCharType="separate"/>
       </w:r>
       <w:r>
@@ -3518,6 +4112,9 @@
         <w:t>1</w:t>
       </w:r>
       <w:r>
+        <w:rPr>
+          <w:lang w:val="es-ES"/>
+        </w:rPr>
         <w:fldChar w:fldCharType="end"/>
       </w:r>
       <w:r>
@@ -3527,6 +4124,9 @@
         <w:t>.</w:t>
       </w:r>
       <w:r>
+        <w:rPr>
+          <w:lang w:val="es-ES"/>
+        </w:rPr>
         <w:fldChar w:fldCharType="begin"/>
       </w:r>
       <w:r>
@@ -3536,6 +4136,9 @@
         <w:instrText xml:space="preserve"> SEQ Imagen \* ARABIC \s 1 </w:instrText>
       </w:r>
       <w:r>
+        <w:rPr>
+          <w:lang w:val="es-ES"/>
+        </w:rPr>
         <w:fldChar w:fldCharType="separate"/>
       </w:r>
       <w:r>
@@ -3546,6 +4149,9 @@
         <w:t>1</w:t>
       </w:r>
       <w:r>
+        <w:rPr>
+          <w:lang w:val="es-ES"/>
+        </w:rPr>
         <w:fldChar w:fldCharType="end"/>
       </w:r>
       <w:r>
@@ -3560,29 +4166,404 @@
         </w:rPr>
         <w:t>a aplicación.</w:t>
       </w:r>
+      <w:bookmarkEnd w:id="3"/>
     </w:p>
     <w:p>
       <w:pPr>
-        <w:spacing w:before="0" w:after="160" w:line="259" w:lineRule="auto"/>
-        <w:jc w:val="left"/>
-        <w:rPr>
-          <w:rFonts w:asciiTheme="majorHAnsi" w:eastAsiaTheme="majorEastAsia" w:hAnsiTheme="majorHAnsi" w:cstheme="majorBidi"/>
-          <w:b/>
-          <w:bCs/>
-          <w:color w:val="2F5496" w:themeColor="accent1" w:themeShade="BF"/>
-          <w:sz w:val="32"/>
-          <w:szCs w:val="32"/>
-          <w:lang w:val="es-ES"/>
-        </w:rPr>
-      </w:pPr>
-      <w:r>
-        <w:rPr>
-          <w:b/>
-          <w:bCs/>
-          <w:lang w:val="es-ES"/>
-        </w:rPr>
-        <w:br w:type="page"/>
-      </w:r>
+        <w:pStyle w:val="ListParagraph"/>
+        <w:numPr>
+          <w:ilvl w:val="0"/>
+          <w:numId w:val="14"/>
+        </w:numPr>
+        <w:rPr>
+          <w:i/>
+          <w:iCs/>
+          <w:lang w:val="es-ES"/>
+        </w:rPr>
+      </w:pPr>
+      <w:proofErr w:type="spellStart"/>
+      <w:r>
+        <w:rPr>
+          <w:b/>
+          <w:bCs/>
+          <w:lang w:val="es-ES"/>
+        </w:rPr>
+        <w:t>Models</w:t>
+      </w:r>
+      <w:proofErr w:type="spellEnd"/>
+      <w:r>
+        <w:rPr>
+          <w:lang w:val="es-ES"/>
+        </w:rPr>
+        <w:t xml:space="preserve"> contiene los modelos de datos necesarios para trabajar con las bases de datos local y remota (Realtime </w:t>
+      </w:r>
+      <w:proofErr w:type="spellStart"/>
+      <w:r>
+        <w:rPr>
+          <w:lang w:val="es-ES"/>
+        </w:rPr>
+        <w:t>Database</w:t>
+      </w:r>
+      <w:proofErr w:type="spellEnd"/>
+      <w:r>
+        <w:rPr>
+          <w:lang w:val="es-ES"/>
+        </w:rPr>
+        <w:t xml:space="preserve"> y </w:t>
+      </w:r>
+      <w:proofErr w:type="spellStart"/>
+      <w:r>
+        <w:rPr>
+          <w:lang w:val="es-ES"/>
+        </w:rPr>
+        <w:t>ObjectBox</w:t>
+      </w:r>
+      <w:proofErr w:type="spellEnd"/>
+      <w:r>
+        <w:rPr>
+          <w:lang w:val="es-ES"/>
+        </w:rPr>
+        <w:t xml:space="preserve"> Store respectivamente).</w:t>
+      </w:r>
+    </w:p>
+    <w:p>
+      <w:pPr>
+        <w:pStyle w:val="ListParagraph"/>
+        <w:numPr>
+          <w:ilvl w:val="0"/>
+          <w:numId w:val="14"/>
+        </w:numPr>
+        <w:rPr>
+          <w:i/>
+          <w:iCs/>
+          <w:lang w:val="es-ES"/>
+        </w:rPr>
+      </w:pPr>
+      <w:proofErr w:type="spellStart"/>
+      <w:r>
+        <w:rPr>
+          <w:b/>
+          <w:bCs/>
+          <w:lang w:val="es-ES"/>
+        </w:rPr>
+        <w:t>Screens</w:t>
+      </w:r>
+      <w:proofErr w:type="spellEnd"/>
+      <w:r>
+        <w:rPr>
+          <w:lang w:val="es-ES"/>
+        </w:rPr>
+        <w:t>, justo como lo están pensado, contiene las pantallas y widgets utilizados para construir la interfaz gráfica de la aplicación.</w:t>
+      </w:r>
+    </w:p>
+    <w:p>
+      <w:pPr>
+        <w:pStyle w:val="ListParagraph"/>
+        <w:numPr>
+          <w:ilvl w:val="0"/>
+          <w:numId w:val="14"/>
+        </w:numPr>
+        <w:rPr>
+          <w:i/>
+          <w:iCs/>
+          <w:lang w:val="es-ES"/>
+        </w:rPr>
+      </w:pPr>
+      <w:proofErr w:type="spellStart"/>
+      <w:r>
+        <w:rPr>
+          <w:b/>
+          <w:bCs/>
+          <w:lang w:val="es-ES"/>
+        </w:rPr>
+        <w:t>Services</w:t>
+      </w:r>
+      <w:proofErr w:type="spellEnd"/>
+      <w:r>
+        <w:rPr>
+          <w:lang w:val="es-ES"/>
+        </w:rPr>
+        <w:t xml:space="preserve"> guarda toda la lógica de negocios; conectores a bases de datos, servicios para realizar operaciones CRUD, servicios de autenticación de identidad, generadores de archivos, entre otros. Mas adelante se explorará a profundidad.</w:t>
+      </w:r>
+      <w:r>
+        <w:rPr>
+          <w:lang w:val="es-ES"/>
+        </w:rPr>
+        <w:t xml:space="preserve"> </w:t>
+      </w:r>
+    </w:p>
+    <w:p>
+      <w:pPr>
+        <w:pStyle w:val="Heading2"/>
+        <w:rPr>
+          <w:rFonts w:eastAsiaTheme="minorHAnsi"/>
+          <w:b/>
+          <w:bCs/>
+          <w:lang w:val="es-ES"/>
+        </w:rPr>
+      </w:pPr>
+      <w:r>
+        <w:rPr>
+          <w:rFonts w:eastAsiaTheme="minorHAnsi"/>
+          <w:b/>
+          <w:bCs/>
+          <w:lang w:val="es-ES"/>
+        </w:rPr>
+        <w:t>FLUJO DE DATOS.</w:t>
+      </w:r>
+    </w:p>
+    <w:p>
+      <w:pPr>
+        <w:ind w:left="360"/>
+        <w:rPr>
+          <w:lang w:val="es-ES"/>
+        </w:rPr>
+      </w:pPr>
+      <w:r>
+        <w:rPr>
+          <w:lang w:val="es-ES"/>
+        </w:rPr>
+        <w:t>Revisemos cómo funciona el sistema. Se pueden distinguir tres actores distintos</w:t>
+      </w:r>
+      <w:r>
+        <w:rPr>
+          <w:lang w:val="es-ES"/>
+        </w:rPr>
+        <w:t xml:space="preserve">: un encargado de la administración de recursos como usuarios, vehículos, </w:t>
+      </w:r>
+      <w:r>
+        <w:rPr>
+          <w:lang w:val="es-ES"/>
+        </w:rPr>
+        <w:lastRenderedPageBreak/>
+        <w:t xml:space="preserve">reportes, rutas, </w:t>
+      </w:r>
+      <w:proofErr w:type="spellStart"/>
+      <w:r>
+        <w:rPr>
+          <w:lang w:val="es-ES"/>
+        </w:rPr>
+        <w:t>etc</w:t>
+      </w:r>
+      <w:proofErr w:type="spellEnd"/>
+      <w:r>
+        <w:rPr>
+          <w:lang w:val="es-ES"/>
+        </w:rPr>
+        <w:t>; otro cuya tarea es llevar el registro de los viajes en tiempo real; finalmente la base de datos remota, que es el principal centro de almacenamiento de datos.</w:t>
+      </w:r>
+    </w:p>
+    <w:p>
+      <w:pPr>
+        <w:keepNext/>
+        <w:ind w:left="360"/>
+      </w:pPr>
+      <w:r>
+        <w:rPr>
+          <w:noProof/>
+        </w:rPr>
+        <w:drawing>
+          <wp:inline distT="0" distB="0" distL="0" distR="0" wp14:anchorId="3D5F04D1" wp14:editId="0148AC48">
+            <wp:extent cx="5197108" cy="3805881"/>
+            <wp:effectExtent l="19050" t="19050" r="22860" b="23495"/>
+            <wp:docPr id="4" name="Picture 4"/>
+            <wp:cNvGraphicFramePr>
+              <a:graphicFrameLocks xmlns:a="http://schemas.openxmlformats.org/drawingml/2006/main"/>
+            </wp:cNvGraphicFramePr>
+            <a:graphic xmlns:a="http://schemas.openxmlformats.org/drawingml/2006/main">
+              <a:graphicData uri="http://schemas.openxmlformats.org/drawingml/2006/picture">
+                <pic:pic xmlns:pic="http://schemas.openxmlformats.org/drawingml/2006/picture">
+                  <pic:nvPicPr>
+                    <pic:cNvPr id="1" name=""/>
+                    <pic:cNvPicPr/>
+                  </pic:nvPicPr>
+                  <pic:blipFill>
+                    <a:blip r:embed="rId9"/>
+                    <a:stretch>
+                      <a:fillRect/>
+                    </a:stretch>
+                  </pic:blipFill>
+                  <pic:spPr>
+                    <a:xfrm>
+                      <a:off x="0" y="0"/>
+                      <a:ext cx="5207258" cy="3813314"/>
+                    </a:xfrm>
+                    <a:prstGeom prst="rect">
+                      <a:avLst/>
+                    </a:prstGeom>
+                    <a:ln>
+                      <a:solidFill>
+                        <a:schemeClr val="tx1"/>
+                      </a:solidFill>
+                    </a:ln>
+                  </pic:spPr>
+                </pic:pic>
+              </a:graphicData>
+            </a:graphic>
+          </wp:inline>
+        </w:drawing>
+      </w:r>
+    </w:p>
+    <w:p>
+      <w:pPr>
+        <w:pStyle w:val="Caption"/>
+        <w:jc w:val="center"/>
+        <w:rPr>
+          <w:i w:val="0"/>
+          <w:iCs w:val="0"/>
+          <w:color w:val="auto"/>
+          <w:sz w:val="28"/>
+          <w:szCs w:val="22"/>
+          <w:lang w:val="es-ES"/>
+        </w:rPr>
+      </w:pPr>
+      <w:bookmarkStart w:id="4" w:name="_Toc193797652"/>
+      <w:r>
+        <w:rPr>
+          <w:i w:val="0"/>
+          <w:iCs w:val="0"/>
+          <w:color w:val="auto"/>
+          <w:sz w:val="28"/>
+          <w:szCs w:val="22"/>
+          <w:lang w:val="es-ES"/>
+        </w:rPr>
+        <w:t xml:space="preserve">Imagen </w:t>
+      </w:r>
+      <w:r>
+        <w:rPr>
+          <w:i w:val="0"/>
+          <w:iCs w:val="0"/>
+          <w:color w:val="auto"/>
+          <w:sz w:val="28"/>
+          <w:szCs w:val="22"/>
+          <w:lang w:val="es-ES"/>
+        </w:rPr>
+        <w:fldChar w:fldCharType="begin"/>
+      </w:r>
+      <w:r>
+        <w:rPr>
+          <w:i w:val="0"/>
+          <w:iCs w:val="0"/>
+          <w:color w:val="auto"/>
+          <w:sz w:val="28"/>
+          <w:szCs w:val="22"/>
+          <w:lang w:val="es-ES"/>
+        </w:rPr>
+        <w:instrText xml:space="preserve"> STYLEREF 1 \s </w:instrText>
+      </w:r>
+      <w:r>
+        <w:rPr>
+          <w:i w:val="0"/>
+          <w:iCs w:val="0"/>
+          <w:color w:val="auto"/>
+          <w:sz w:val="28"/>
+          <w:szCs w:val="22"/>
+          <w:lang w:val="es-ES"/>
+        </w:rPr>
+        <w:fldChar w:fldCharType="separate"/>
+      </w:r>
+      <w:r>
+        <w:rPr>
+          <w:i w:val="0"/>
+          <w:iCs w:val="0"/>
+          <w:noProof/>
+          <w:color w:val="auto"/>
+          <w:sz w:val="28"/>
+          <w:szCs w:val="22"/>
+          <w:lang w:val="es-ES"/>
+        </w:rPr>
+        <w:t>1</w:t>
+      </w:r>
+      <w:r>
+        <w:rPr>
+          <w:i w:val="0"/>
+          <w:iCs w:val="0"/>
+          <w:color w:val="auto"/>
+          <w:sz w:val="28"/>
+          <w:szCs w:val="22"/>
+          <w:lang w:val="es-ES"/>
+        </w:rPr>
+        <w:fldChar w:fldCharType="end"/>
+      </w:r>
+      <w:r>
+        <w:rPr>
+          <w:i w:val="0"/>
+          <w:iCs w:val="0"/>
+          <w:color w:val="auto"/>
+          <w:sz w:val="28"/>
+          <w:szCs w:val="22"/>
+          <w:lang w:val="es-ES"/>
+        </w:rPr>
+        <w:t>.</w:t>
+      </w:r>
+      <w:r>
+        <w:rPr>
+          <w:i w:val="0"/>
+          <w:iCs w:val="0"/>
+          <w:color w:val="auto"/>
+          <w:sz w:val="28"/>
+          <w:szCs w:val="22"/>
+          <w:lang w:val="es-ES"/>
+        </w:rPr>
+        <w:fldChar w:fldCharType="begin"/>
+      </w:r>
+      <w:r>
+        <w:rPr>
+          <w:i w:val="0"/>
+          <w:iCs w:val="0"/>
+          <w:color w:val="auto"/>
+          <w:sz w:val="28"/>
+          <w:szCs w:val="22"/>
+          <w:lang w:val="es-ES"/>
+        </w:rPr>
+        <w:instrText xml:space="preserve"> SEQ Imagen \* ARABIC \s 1 </w:instrText>
+      </w:r>
+      <w:r>
+        <w:rPr>
+          <w:i w:val="0"/>
+          <w:iCs w:val="0"/>
+          <w:color w:val="auto"/>
+          <w:sz w:val="28"/>
+          <w:szCs w:val="22"/>
+          <w:lang w:val="es-ES"/>
+        </w:rPr>
+        <w:fldChar w:fldCharType="separate"/>
+      </w:r>
+      <w:r>
+        <w:rPr>
+          <w:i w:val="0"/>
+          <w:iCs w:val="0"/>
+          <w:noProof/>
+          <w:color w:val="auto"/>
+          <w:sz w:val="28"/>
+          <w:szCs w:val="22"/>
+          <w:lang w:val="es-ES"/>
+        </w:rPr>
+        <w:t>2</w:t>
+      </w:r>
+      <w:r>
+        <w:rPr>
+          <w:i w:val="0"/>
+          <w:iCs w:val="0"/>
+          <w:color w:val="auto"/>
+          <w:sz w:val="28"/>
+          <w:szCs w:val="22"/>
+          <w:lang w:val="es-ES"/>
+        </w:rPr>
+        <w:fldChar w:fldCharType="end"/>
+      </w:r>
+      <w:r>
+        <w:rPr>
+          <w:i w:val="0"/>
+          <w:iCs w:val="0"/>
+          <w:color w:val="auto"/>
+          <w:sz w:val="28"/>
+          <w:szCs w:val="22"/>
+          <w:lang w:val="es-ES"/>
+        </w:rPr>
+        <w:t xml:space="preserve"> Flujo de datos del sistema.</w:t>
+      </w:r>
+      <w:bookmarkEnd w:id="4"/>
     </w:p>
     <w:p>
       <w:pPr>
@@ -3596,7 +4577,7 @@
           <w:bCs/>
         </w:rPr>
       </w:pPr>
-      <w:bookmarkStart w:id="2" w:name="_Toc193624051"/>
+      <w:bookmarkStart w:id="5" w:name="_Toc193796876"/>
       <w:r>
         <w:rPr>
           <w:b/>
@@ -3605,7 +4586,7 @@
         <w:lastRenderedPageBreak/>
         <w:t>BASE DE DATOS.</w:t>
       </w:r>
-      <w:bookmarkEnd w:id="2"/>
+      <w:bookmarkEnd w:id="5"/>
     </w:p>
     <w:p>
       <w:pPr>
@@ -3615,7 +4596,7 @@
           <w:bCs/>
         </w:rPr>
       </w:pPr>
-      <w:bookmarkStart w:id="3" w:name="_Toc193624052"/>
+      <w:bookmarkStart w:id="6" w:name="_Toc193796877"/>
       <w:r>
         <w:rPr>
           <w:b/>
@@ -3623,7 +4604,7 @@
         </w:rPr>
         <w:t>REALTIME DATABASE.</w:t>
       </w:r>
-      <w:bookmarkEnd w:id="3"/>
+      <w:bookmarkEnd w:id="6"/>
     </w:p>
     <w:p>
       <w:pPr>
@@ -3637,7 +4618,7 @@
           <w:bCs/>
         </w:rPr>
       </w:pPr>
-      <w:bookmarkStart w:id="4" w:name="_Toc193624053"/>
+      <w:bookmarkStart w:id="7" w:name="_Toc193796878"/>
       <w:r>
         <w:rPr>
           <w:b/>
@@ -3656,87 +4637,6 @@
         <w:rPr>
           <w:b/>
           <w:bCs/>
-        </w:rPr>
-        <w:t>.</w:t>
-      </w:r>
-      <w:bookmarkEnd w:id="4"/>
-    </w:p>
-    <w:p>
-      <w:pPr>
-        <w:pStyle w:val="Heading1"/>
-        <w:rPr>
-          <w:b/>
-          <w:bCs/>
-        </w:rPr>
-      </w:pPr>
-      <w:bookmarkStart w:id="5" w:name="_Toc193624054"/>
-      <w:r>
-        <w:rPr>
-          <w:b/>
-          <w:bCs/>
-        </w:rPr>
-        <w:t>BACKEND</w:t>
-      </w:r>
-      <w:r>
-        <w:rPr>
-          <w:b/>
-          <w:bCs/>
-        </w:rPr>
-        <w:t>.</w:t>
-      </w:r>
-      <w:bookmarkEnd w:id="5"/>
-    </w:p>
-    <w:p>
-      <w:pPr>
-        <w:pStyle w:val="Heading2"/>
-        <w:rPr>
-          <w:b/>
-          <w:bCs/>
-          <w:lang w:val="es-ES"/>
-        </w:rPr>
-      </w:pPr>
-      <w:bookmarkStart w:id="6" w:name="_Toc193624055"/>
-      <w:r>
-        <w:rPr>
-          <w:b/>
-          <w:bCs/>
-          <w:lang w:val="es-ES"/>
-        </w:rPr>
-        <w:t>APIS</w:t>
-      </w:r>
-      <w:r>
-        <w:rPr>
-          <w:b/>
-          <w:bCs/>
-          <w:lang w:val="es-ES"/>
-        </w:rPr>
-        <w:t>.</w:t>
-      </w:r>
-      <w:bookmarkEnd w:id="6"/>
-    </w:p>
-    <w:p>
-      <w:pPr>
-        <w:pStyle w:val="Heading3"/>
-        <w:rPr>
-          <w:b/>
-          <w:bCs/>
-          <w:lang w:val="es-ES"/>
-        </w:rPr>
-      </w:pPr>
-      <w:bookmarkStart w:id="7" w:name="_Toc193624056"/>
-      <w:r>
-        <w:rPr>
-          <w:b/>
-          <w:bCs/>
-          <w:lang w:val="es-ES"/>
-        </w:rPr>
-        <w:t>MAPS</w:t>
-      </w:r>
-      <w:r>
-        <w:rPr>
-          <w:b/>
-          <w:bCs/>
-          <w:lang w:val="es-ES"/>
         </w:rPr>
         <w:t>.</w:t>
       </w:r>
@@ -3744,27 +4644,24 @@
     </w:p>
     <w:p>
       <w:pPr>
-        <w:pStyle w:val="Heading3"/>
-        <w:rPr>
-          <w:b/>
-          <w:bCs/>
-          <w:lang w:val="es-ES"/>
-        </w:rPr>
-      </w:pPr>
-      <w:bookmarkStart w:id="8" w:name="_Toc193624057"/>
-      <w:r>
-        <w:rPr>
-          <w:b/>
-          <w:bCs/>
-          <w:lang w:val="es-ES"/>
-        </w:rPr>
-        <w:t>GEOLOCATOR</w:t>
-      </w:r>
-      <w:r>
-        <w:rPr>
-          <w:b/>
-          <w:bCs/>
-          <w:lang w:val="es-ES"/>
+        <w:pStyle w:val="Heading1"/>
+        <w:rPr>
+          <w:b/>
+          <w:bCs/>
+        </w:rPr>
+      </w:pPr>
+      <w:bookmarkStart w:id="8" w:name="_Toc193796879"/>
+      <w:r>
+        <w:rPr>
+          <w:b/>
+          <w:bCs/>
+        </w:rPr>
+        <w:t>BACKEND</w:t>
+      </w:r>
+      <w:r>
+        <w:rPr>
+          <w:b/>
+          <w:bCs/>
         </w:rPr>
         <w:t>.</w:t>
       </w:r>
@@ -3779,7 +4676,91 @@
           <w:lang w:val="es-ES"/>
         </w:rPr>
       </w:pPr>
-      <w:bookmarkStart w:id="9" w:name="_Toc193624058"/>
+      <w:bookmarkStart w:id="9" w:name="_Toc193796880"/>
+      <w:r>
+        <w:rPr>
+          <w:b/>
+          <w:bCs/>
+          <w:lang w:val="es-ES"/>
+        </w:rPr>
+        <w:t>APIS</w:t>
+      </w:r>
+      <w:r>
+        <w:rPr>
+          <w:b/>
+          <w:bCs/>
+          <w:lang w:val="es-ES"/>
+        </w:rPr>
+        <w:t>.</w:t>
+      </w:r>
+      <w:bookmarkEnd w:id="9"/>
+    </w:p>
+    <w:p>
+      <w:pPr>
+        <w:pStyle w:val="Heading3"/>
+        <w:rPr>
+          <w:b/>
+          <w:bCs/>
+          <w:lang w:val="es-ES"/>
+        </w:rPr>
+      </w:pPr>
+      <w:bookmarkStart w:id="10" w:name="_Toc193796881"/>
+      <w:r>
+        <w:rPr>
+          <w:b/>
+          <w:bCs/>
+          <w:lang w:val="es-ES"/>
+        </w:rPr>
+        <w:t>MAPS</w:t>
+      </w:r>
+      <w:r>
+        <w:rPr>
+          <w:b/>
+          <w:bCs/>
+          <w:lang w:val="es-ES"/>
+        </w:rPr>
+        <w:t>.</w:t>
+      </w:r>
+      <w:bookmarkEnd w:id="10"/>
+    </w:p>
+    <w:p>
+      <w:pPr>
+        <w:pStyle w:val="Heading3"/>
+        <w:rPr>
+          <w:b/>
+          <w:bCs/>
+          <w:lang w:val="es-ES"/>
+        </w:rPr>
+      </w:pPr>
+      <w:bookmarkStart w:id="11" w:name="_Toc193796882"/>
+      <w:r>
+        <w:rPr>
+          <w:b/>
+          <w:bCs/>
+          <w:lang w:val="es-ES"/>
+        </w:rPr>
+        <w:t>GEOLOCATOR</w:t>
+      </w:r>
+      <w:r>
+        <w:rPr>
+          <w:b/>
+          <w:bCs/>
+          <w:lang w:val="es-ES"/>
+        </w:rPr>
+        <w:t>.</w:t>
+      </w:r>
+      <w:bookmarkEnd w:id="11"/>
+    </w:p>
+    <w:p>
+      <w:pPr>
+        <w:pStyle w:val="Heading2"/>
+        <w:rPr>
+          <w:b/>
+          <w:bCs/>
+          <w:lang w:val="es-ES"/>
+        </w:rPr>
+      </w:pPr>
+      <w:bookmarkStart w:id="12" w:name="_Toc193796883"/>
       <w:r>
         <w:rPr>
           <w:b/>
@@ -3788,7 +4769,7 @@
         </w:rPr>
         <w:t>MODELOS.</w:t>
       </w:r>
-      <w:bookmarkEnd w:id="9"/>
+      <w:bookmarkEnd w:id="12"/>
     </w:p>
     <w:p>
       <w:pPr>
@@ -3803,7 +4784,7 @@
           <w:lang w:val="es-ES"/>
         </w:rPr>
       </w:pPr>
-      <w:bookmarkStart w:id="10" w:name="_Toc193624059"/>
+      <w:bookmarkStart w:id="13" w:name="_Toc193796884"/>
       <w:r>
         <w:rPr>
           <w:b/>
@@ -3812,7 +4793,7 @@
         </w:rPr>
         <w:t>USUARIOS.</w:t>
       </w:r>
-      <w:bookmarkEnd w:id="10"/>
+      <w:bookmarkEnd w:id="13"/>
     </w:p>
     <w:p>
       <w:pPr>
@@ -3827,7 +4808,7 @@
           <w:lang w:val="es-ES"/>
         </w:rPr>
       </w:pPr>
-      <w:bookmarkStart w:id="11" w:name="_Toc193624060"/>
+      <w:bookmarkStart w:id="14" w:name="_Toc193796885"/>
       <w:r>
         <w:rPr>
           <w:b/>
@@ -3836,7 +4817,7 @@
         </w:rPr>
         <w:t>VEHICULOS.</w:t>
       </w:r>
-      <w:bookmarkEnd w:id="11"/>
+      <w:bookmarkEnd w:id="14"/>
     </w:p>
     <w:p>
       <w:pPr>
@@ -3851,7 +4832,7 @@
           <w:lang w:val="es-ES"/>
         </w:rPr>
       </w:pPr>
-      <w:bookmarkStart w:id="12" w:name="_Toc193624061"/>
+      <w:bookmarkStart w:id="15" w:name="_Toc193796886"/>
       <w:r>
         <w:rPr>
           <w:b/>
@@ -3860,7 +4841,7 @@
         </w:rPr>
         <w:t>PARADAS.</w:t>
       </w:r>
-      <w:bookmarkEnd w:id="12"/>
+      <w:bookmarkEnd w:id="15"/>
     </w:p>
     <w:p>
       <w:pPr>
@@ -3875,7 +4856,7 @@
           <w:lang w:val="es-ES"/>
         </w:rPr>
       </w:pPr>
-      <w:bookmarkStart w:id="13" w:name="_Toc193624062"/>
+      <w:bookmarkStart w:id="16" w:name="_Toc193796887"/>
       <w:r>
         <w:rPr>
           <w:b/>
@@ -3884,7 +4865,7 @@
         </w:rPr>
         <w:t>RUTAS.</w:t>
       </w:r>
-      <w:bookmarkEnd w:id="13"/>
+      <w:bookmarkEnd w:id="16"/>
     </w:p>
     <w:p>
       <w:pPr>
@@ -3899,7 +4880,7 @@
           <w:lang w:val="es-ES"/>
         </w:rPr>
       </w:pPr>
-      <w:bookmarkStart w:id="14" w:name="_Toc193624063"/>
+      <w:bookmarkStart w:id="17" w:name="_Toc193796888"/>
       <w:r>
         <w:rPr>
           <w:b/>
@@ -3908,7 +4889,7 @@
         </w:rPr>
         <w:t>VIAJES.</w:t>
       </w:r>
-      <w:bookmarkEnd w:id="14"/>
+      <w:bookmarkEnd w:id="17"/>
     </w:p>
     <w:p>
       <w:pPr>
@@ -3923,7 +4904,7 @@
           <w:lang w:val="es-ES"/>
         </w:rPr>
       </w:pPr>
-      <w:bookmarkStart w:id="15" w:name="_Toc193624064"/>
+      <w:bookmarkStart w:id="18" w:name="_Toc193796889"/>
       <w:r>
         <w:rPr>
           <w:b/>
@@ -3932,7 +4913,7 @@
         </w:rPr>
         <w:t>INCIDENTES.</w:t>
       </w:r>
-      <w:bookmarkEnd w:id="15"/>
+      <w:bookmarkEnd w:id="18"/>
     </w:p>
     <w:p>
       <w:pPr>
@@ -3945,7 +4926,7 @@
           <w:lang w:val="es-ES"/>
         </w:rPr>
       </w:pPr>
-      <w:bookmarkStart w:id="16" w:name="_Toc193624065"/>
+      <w:bookmarkStart w:id="19" w:name="_Toc193796890"/>
       <w:r>
         <w:rPr>
           <w:b/>
@@ -3953,94 +4934,26 @@
           <w:lang w:val="es-ES"/>
         </w:rPr>
         <w:t>LOGS.</w:t>
-      </w:r>
-      <w:bookmarkEnd w:id="16"/>
-    </w:p>
-    <w:p>
-      <w:pPr>
-        <w:pStyle w:val="Heading2"/>
-        <w:rPr>
-          <w:b/>
-          <w:bCs/>
-          <w:lang w:val="es-ES"/>
-        </w:rPr>
-      </w:pPr>
-      <w:bookmarkStart w:id="17" w:name="_Toc193624066"/>
-      <w:r>
-        <w:rPr>
-          <w:b/>
-          <w:bCs/>
-          <w:lang w:val="es-ES"/>
-        </w:rPr>
-        <w:t>SERVICIOS.</w:t>
-      </w:r>
-      <w:bookmarkEnd w:id="17"/>
-    </w:p>
-    <w:p>
-      <w:pPr>
-        <w:pStyle w:val="Heading3"/>
-        <w:rPr>
-          <w:b/>
-          <w:bCs/>
-          <w:lang w:val="es-ES"/>
-        </w:rPr>
-      </w:pPr>
-      <w:bookmarkStart w:id="18" w:name="_Toc193624067"/>
-      <w:r>
-        <w:rPr>
-          <w:b/>
-          <w:bCs/>
-          <w:lang w:val="es-ES"/>
-        </w:rPr>
-        <w:t>CONECTOR REALTIME DATABASE.</w:t>
-      </w:r>
-      <w:bookmarkEnd w:id="18"/>
-    </w:p>
-    <w:p>
-      <w:pPr>
-        <w:pStyle w:val="Heading3"/>
-        <w:rPr>
-          <w:b/>
-          <w:bCs/>
-          <w:lang w:val="es-ES"/>
-        </w:rPr>
-      </w:pPr>
-      <w:bookmarkStart w:id="19" w:name="_Toc193624068"/>
-      <w:r>
-        <w:rPr>
-          <w:b/>
-          <w:bCs/>
-          <w:lang w:val="es-ES"/>
-        </w:rPr>
-        <w:t>CONECTOR OBJECTBOX STORE.</w:t>
       </w:r>
       <w:bookmarkEnd w:id="19"/>
     </w:p>
     <w:p>
       <w:pPr>
-        <w:pStyle w:val="Heading3"/>
-        <w:rPr>
-          <w:b/>
-          <w:bCs/>
-          <w:lang w:val="es-ES"/>
-        </w:rPr>
-      </w:pPr>
-      <w:bookmarkStart w:id="20" w:name="_Toc193624069"/>
-      <w:r>
-        <w:rPr>
-          <w:b/>
-          <w:bCs/>
-          <w:lang w:val="es-ES"/>
-        </w:rPr>
-        <w:t>AUTENTICACIÓN</w:t>
-      </w:r>
-      <w:r>
-        <w:rPr>
-          <w:b/>
-          <w:bCs/>
-          <w:lang w:val="es-ES"/>
-        </w:rPr>
-        <w:t>.</w:t>
+        <w:pStyle w:val="Heading2"/>
+        <w:rPr>
+          <w:b/>
+          <w:bCs/>
+          <w:lang w:val="es-ES"/>
+        </w:rPr>
+      </w:pPr>
+      <w:bookmarkStart w:id="20" w:name="_Toc193796891"/>
+      <w:r>
+        <w:rPr>
+          <w:b/>
+          <w:bCs/>
+          <w:lang w:val="es-ES"/>
+        </w:rPr>
+        <w:t>SERVICIOS.</w:t>
       </w:r>
       <w:bookmarkEnd w:id="20"/>
     </w:p>
@@ -4053,14 +4966,14 @@
           <w:lang w:val="es-ES"/>
         </w:rPr>
       </w:pPr>
-      <w:bookmarkStart w:id="21" w:name="_Toc193624070"/>
-      <w:r>
-        <w:rPr>
-          <w:b/>
-          <w:bCs/>
-          <w:lang w:val="es-ES"/>
-        </w:rPr>
-        <w:t>NOTFICACIÓNES.</w:t>
+      <w:bookmarkStart w:id="21" w:name="_Toc193796892"/>
+      <w:r>
+        <w:rPr>
+          <w:b/>
+          <w:bCs/>
+          <w:lang w:val="es-ES"/>
+        </w:rPr>
+        <w:t>CONECTOR REALTIME DATABASE.</w:t>
       </w:r>
       <w:bookmarkEnd w:id="21"/>
     </w:p>
@@ -4073,22 +4986,14 @@
           <w:lang w:val="es-ES"/>
         </w:rPr>
       </w:pPr>
-      <w:bookmarkStart w:id="22" w:name="_Toc193624071"/>
-      <w:r>
-        <w:rPr>
-          <w:b/>
-          <w:bCs/>
-          <w:lang w:val="es-ES"/>
-        </w:rPr>
-        <w:t>GESTION DE USUARIO</w:t>
-      </w:r>
-      <w:r>
-        <w:rPr>
-          <w:b/>
-          <w:bCs/>
-          <w:lang w:val="es-ES"/>
-        </w:rPr>
-        <w:t>S.</w:t>
+      <w:bookmarkStart w:id="22" w:name="_Toc193796893"/>
+      <w:r>
+        <w:rPr>
+          <w:b/>
+          <w:bCs/>
+          <w:lang w:val="es-ES"/>
+        </w:rPr>
+        <w:t>CONECTOR OBJECTBOX STORE.</w:t>
       </w:r>
       <w:bookmarkEnd w:id="22"/>
     </w:p>
@@ -4101,14 +5006,22 @@
           <w:lang w:val="es-ES"/>
         </w:rPr>
       </w:pPr>
-      <w:bookmarkStart w:id="23" w:name="_Toc193624072"/>
-      <w:r>
-        <w:rPr>
-          <w:b/>
-          <w:bCs/>
-          <w:lang w:val="es-ES"/>
-        </w:rPr>
-        <w:t>GESTION DE VEHICULOS.</w:t>
+      <w:bookmarkStart w:id="23" w:name="_Toc193796894"/>
+      <w:r>
+        <w:rPr>
+          <w:b/>
+          <w:bCs/>
+          <w:lang w:val="es-ES"/>
+        </w:rPr>
+        <w:t>AUTENTICACIÓN</w:t>
+      </w:r>
+      <w:r>
+        <w:rPr>
+          <w:b/>
+          <w:bCs/>
+          <w:lang w:val="es-ES"/>
+        </w:rPr>
+        <w:t>.</w:t>
       </w:r>
       <w:bookmarkEnd w:id="23"/>
     </w:p>
@@ -4121,14 +5034,14 @@
           <w:lang w:val="es-ES"/>
         </w:rPr>
       </w:pPr>
-      <w:bookmarkStart w:id="24" w:name="_Toc193624073"/>
-      <w:r>
-        <w:rPr>
-          <w:b/>
-          <w:bCs/>
-          <w:lang w:val="es-ES"/>
-        </w:rPr>
-        <w:t>GESTION DE PARADAS.</w:t>
+      <w:bookmarkStart w:id="24" w:name="_Toc193796895"/>
+      <w:r>
+        <w:rPr>
+          <w:b/>
+          <w:bCs/>
+          <w:lang w:val="es-ES"/>
+        </w:rPr>
+        <w:t>NOTFICACIÓNES.</w:t>
       </w:r>
       <w:bookmarkEnd w:id="24"/>
     </w:p>
@@ -4141,14 +5054,22 @@
           <w:lang w:val="es-ES"/>
         </w:rPr>
       </w:pPr>
-      <w:bookmarkStart w:id="25" w:name="_Toc193624074"/>
-      <w:r>
-        <w:rPr>
-          <w:b/>
-          <w:bCs/>
-          <w:lang w:val="es-ES"/>
-        </w:rPr>
-        <w:t>GESTION DE RUTAS.</w:t>
+      <w:bookmarkStart w:id="25" w:name="_Toc193796896"/>
+      <w:r>
+        <w:rPr>
+          <w:b/>
+          <w:bCs/>
+          <w:lang w:val="es-ES"/>
+        </w:rPr>
+        <w:t>GESTION DE USUARIO</w:t>
+      </w:r>
+      <w:r>
+        <w:rPr>
+          <w:b/>
+          <w:bCs/>
+          <w:lang w:val="es-ES"/>
+        </w:rPr>
+        <w:t>S.</w:t>
       </w:r>
       <w:bookmarkEnd w:id="25"/>
     </w:p>
@@ -4161,23 +5082,14 @@
           <w:lang w:val="es-ES"/>
         </w:rPr>
       </w:pPr>
-      <w:bookmarkStart w:id="26" w:name="_Toc193624075"/>
-      <w:r>
-        <w:rPr>
-          <w:b/>
-          <w:bCs/>
-          <w:lang w:val="es-ES"/>
-        </w:rPr>
-        <w:lastRenderedPageBreak/>
-        <w:t xml:space="preserve">GESTION DE </w:t>
-      </w:r>
-      <w:r>
-        <w:rPr>
-          <w:b/>
-          <w:bCs/>
-          <w:lang w:val="es-ES"/>
-        </w:rPr>
-        <w:t>VIAJES.</w:t>
+      <w:bookmarkStart w:id="26" w:name="_Toc193796897"/>
+      <w:r>
+        <w:rPr>
+          <w:b/>
+          <w:bCs/>
+          <w:lang w:val="es-ES"/>
+        </w:rPr>
+        <w:t>GESTION DE VEHICULOS.</w:t>
       </w:r>
       <w:bookmarkEnd w:id="26"/>
     </w:p>
@@ -4190,14 +5102,14 @@
           <w:lang w:val="es-ES"/>
         </w:rPr>
       </w:pPr>
-      <w:bookmarkStart w:id="27" w:name="_Toc193624076"/>
-      <w:r>
-        <w:rPr>
-          <w:b/>
-          <w:bCs/>
-          <w:lang w:val="es-ES"/>
-        </w:rPr>
-        <w:t>GESTION DE INCIDENTES.</w:t>
+      <w:bookmarkStart w:id="27" w:name="_Toc193796898"/>
+      <w:r>
+        <w:rPr>
+          <w:b/>
+          <w:bCs/>
+          <w:lang w:val="es-ES"/>
+        </w:rPr>
+        <w:t>GESTION DE PARADAS.</w:t>
       </w:r>
       <w:bookmarkEnd w:id="27"/>
     </w:p>
@@ -4205,83 +5117,506 @@
       <w:pPr>
         <w:pStyle w:val="Heading3"/>
         <w:rPr>
-          <w:lang w:val="es-ES"/>
-        </w:rPr>
-      </w:pPr>
-      <w:bookmarkStart w:id="28" w:name="_Toc193624077"/>
-      <w:r>
-        <w:rPr>
-          <w:b/>
-          <w:bCs/>
-          <w:lang w:val="es-ES"/>
-        </w:rPr>
-        <w:t>LOGS DEL SISTEMA.</w:t>
+          <w:b/>
+          <w:bCs/>
+          <w:lang w:val="es-ES"/>
+        </w:rPr>
+      </w:pPr>
+      <w:bookmarkStart w:id="28" w:name="_Toc193796899"/>
+      <w:r>
+        <w:rPr>
+          <w:b/>
+          <w:bCs/>
+          <w:lang w:val="es-ES"/>
+        </w:rPr>
+        <w:t>GESTION DE RUTAS.</w:t>
       </w:r>
       <w:bookmarkEnd w:id="28"/>
     </w:p>
     <w:p>
       <w:pPr>
-        <w:pStyle w:val="Heading1"/>
-        <w:rPr>
-          <w:b/>
-          <w:bCs/>
-          <w:lang w:val="es-ES"/>
-        </w:rPr>
-      </w:pPr>
-      <w:bookmarkStart w:id="29" w:name="_Toc193624078"/>
-      <w:r>
-        <w:rPr>
-          <w:b/>
-          <w:bCs/>
-          <w:lang w:val="es-ES"/>
-        </w:rPr>
-        <w:t>INTERFAZ (FRONTEND)</w:t>
-      </w:r>
-      <w:r>
-        <w:rPr>
-          <w:b/>
-          <w:bCs/>
-          <w:lang w:val="es-ES"/>
-        </w:rPr>
-        <w:t>.</w:t>
+        <w:pStyle w:val="Heading3"/>
+        <w:rPr>
+          <w:b/>
+          <w:bCs/>
+          <w:lang w:val="es-ES"/>
+        </w:rPr>
+      </w:pPr>
+      <w:bookmarkStart w:id="29" w:name="_Toc193796900"/>
+      <w:r>
+        <w:rPr>
+          <w:b/>
+          <w:bCs/>
+          <w:lang w:val="es-ES"/>
+        </w:rPr>
+        <w:lastRenderedPageBreak/>
+        <w:t xml:space="preserve">GESTION DE </w:t>
+      </w:r>
+      <w:r>
+        <w:rPr>
+          <w:b/>
+          <w:bCs/>
+          <w:lang w:val="es-ES"/>
+        </w:rPr>
+        <w:t>VIAJES.</w:t>
       </w:r>
       <w:bookmarkEnd w:id="29"/>
     </w:p>
     <w:p>
       <w:pPr>
-        <w:pStyle w:val="Heading1"/>
-        <w:rPr>
-          <w:b/>
-          <w:bCs/>
-          <w:lang w:val="es-ES"/>
-        </w:rPr>
-      </w:pPr>
-      <w:bookmarkStart w:id="30" w:name="_Toc193624079"/>
-      <w:r>
-        <w:rPr>
-          <w:b/>
-          <w:bCs/>
-          <w:lang w:val="es-ES"/>
-        </w:rPr>
-        <w:t>SEGURIDAD</w:t>
-      </w:r>
-      <w:r>
-        <w:rPr>
-          <w:b/>
-          <w:bCs/>
-          <w:lang w:val="es-ES"/>
-        </w:rPr>
-        <w:t>.</w:t>
+        <w:pStyle w:val="Heading3"/>
+        <w:rPr>
+          <w:b/>
+          <w:bCs/>
+          <w:lang w:val="es-ES"/>
+        </w:rPr>
+      </w:pPr>
+      <w:bookmarkStart w:id="30" w:name="_Toc193796901"/>
+      <w:r>
+        <w:rPr>
+          <w:b/>
+          <w:bCs/>
+          <w:lang w:val="es-ES"/>
+        </w:rPr>
+        <w:t>GESTION DE INCIDENTES.</w:t>
       </w:r>
       <w:bookmarkEnd w:id="30"/>
     </w:p>
+    <w:p>
+      <w:pPr>
+        <w:pStyle w:val="Heading3"/>
+        <w:rPr>
+          <w:lang w:val="es-ES"/>
+        </w:rPr>
+      </w:pPr>
+      <w:bookmarkStart w:id="31" w:name="_Toc193796902"/>
+      <w:r>
+        <w:rPr>
+          <w:b/>
+          <w:bCs/>
+          <w:lang w:val="es-ES"/>
+        </w:rPr>
+        <w:t>LOGS DEL SISTEMA.</w:t>
+      </w:r>
+      <w:bookmarkEnd w:id="31"/>
+    </w:p>
+    <w:p>
+      <w:pPr>
+        <w:pStyle w:val="Heading1"/>
+        <w:rPr>
+          <w:b/>
+          <w:bCs/>
+          <w:lang w:val="es-ES"/>
+        </w:rPr>
+      </w:pPr>
+      <w:bookmarkStart w:id="32" w:name="_Toc193796903"/>
+      <w:r>
+        <w:rPr>
+          <w:b/>
+          <w:bCs/>
+          <w:lang w:val="es-ES"/>
+        </w:rPr>
+        <w:t>INTERFAZ (FRONTEND)</w:t>
+      </w:r>
+      <w:r>
+        <w:rPr>
+          <w:b/>
+          <w:bCs/>
+          <w:lang w:val="es-ES"/>
+        </w:rPr>
+        <w:t>.</w:t>
+      </w:r>
+      <w:bookmarkEnd w:id="32"/>
+    </w:p>
+    <w:p>
+      <w:pPr>
+        <w:pStyle w:val="Heading2"/>
+        <w:rPr>
+          <w:lang w:val="es-ES"/>
+        </w:rPr>
+      </w:pPr>
+      <w:bookmarkStart w:id="33" w:name="_Toc193796904"/>
+      <w:r>
+        <w:rPr>
+          <w:b/>
+          <w:bCs/>
+          <w:lang w:val="es-ES"/>
+        </w:rPr>
+        <w:t>PANTALLAS.</w:t>
+      </w:r>
+      <w:bookmarkEnd w:id="33"/>
+    </w:p>
+    <w:p>
+      <w:pPr>
+        <w:pStyle w:val="Heading2"/>
+        <w:rPr>
+          <w:lang w:val="es-ES"/>
+        </w:rPr>
+      </w:pPr>
+      <w:bookmarkStart w:id="34" w:name="_Toc193796905"/>
+      <w:r>
+        <w:rPr>
+          <w:b/>
+          <w:bCs/>
+          <w:lang w:val="es-ES"/>
+        </w:rPr>
+        <w:t>WIDGETS PERSONALIZADOS.</w:t>
+      </w:r>
+      <w:bookmarkEnd w:id="34"/>
+    </w:p>
+    <w:p>
+      <w:pPr>
+        <w:pStyle w:val="Heading1"/>
+        <w:rPr>
+          <w:b/>
+          <w:bCs/>
+          <w:lang w:val="es-ES"/>
+        </w:rPr>
+      </w:pPr>
+      <w:bookmarkStart w:id="35" w:name="_Toc193796906"/>
+      <w:r>
+        <w:rPr>
+          <w:b/>
+          <w:bCs/>
+          <w:lang w:val="es-ES"/>
+        </w:rPr>
+        <w:t>SEGURIDAD</w:t>
+      </w:r>
+      <w:r>
+        <w:rPr>
+          <w:b/>
+          <w:bCs/>
+          <w:lang w:val="es-ES"/>
+        </w:rPr>
+        <w:t>.</w:t>
+      </w:r>
+      <w:bookmarkEnd w:id="35"/>
+    </w:p>
+    <w:p>
+      <w:pPr>
+        <w:pStyle w:val="Heading2"/>
+        <w:rPr>
+          <w:b/>
+          <w:bCs/>
+          <w:lang w:val="es-ES"/>
+        </w:rPr>
+      </w:pPr>
+      <w:bookmarkStart w:id="36" w:name="_Toc193796907"/>
+      <w:r>
+        <w:rPr>
+          <w:b/>
+          <w:bCs/>
+          <w:lang w:val="es-ES"/>
+        </w:rPr>
+        <w:t>AUTENTICACIÓN DE IDENTIDAD DE USUARIOS.</w:t>
+      </w:r>
+      <w:bookmarkEnd w:id="36"/>
+    </w:p>
+    <w:p>
+      <w:pPr>
+        <w:pStyle w:val="Heading2"/>
+        <w:rPr>
+          <w:b/>
+          <w:bCs/>
+          <w:lang w:val="es-ES"/>
+        </w:rPr>
+      </w:pPr>
+      <w:bookmarkStart w:id="37" w:name="_Toc193796908"/>
+      <w:r>
+        <w:rPr>
+          <w:b/>
+          <w:bCs/>
+          <w:lang w:val="es-ES"/>
+        </w:rPr>
+        <w:t>BUENAS PRACTICAS.</w:t>
+      </w:r>
+      <w:bookmarkEnd w:id="37"/>
+    </w:p>
+    <w:p>
+      <w:pPr>
+        <w:pStyle w:val="Heading3"/>
+        <w:rPr>
+          <w:b/>
+          <w:bCs/>
+          <w:lang w:val="es-ES"/>
+        </w:rPr>
+      </w:pPr>
+      <w:bookmarkStart w:id="38" w:name="_Toc193796909"/>
+      <w:r>
+        <w:rPr>
+          <w:b/>
+          <w:bCs/>
+          <w:lang w:val="es-ES"/>
+        </w:rPr>
+        <w:t>ENCRIPTACION DE CONTRACSEÑAS.</w:t>
+      </w:r>
+      <w:bookmarkEnd w:id="38"/>
+    </w:p>
+    <w:p>
+      <w:pPr>
+        <w:pStyle w:val="Heading2"/>
+        <w:rPr>
+          <w:lang w:val="es-ES"/>
+        </w:rPr>
+      </w:pPr>
+      <w:bookmarkStart w:id="39" w:name="_Toc193796910"/>
+      <w:r>
+        <w:rPr>
+          <w:b/>
+          <w:bCs/>
+          <w:lang w:val="es-ES"/>
+        </w:rPr>
+        <w:t>PERMISOS</w:t>
+      </w:r>
+      <w:r>
+        <w:rPr>
+          <w:lang w:val="es-ES"/>
+        </w:rPr>
+        <w:t>.</w:t>
+      </w:r>
+      <w:bookmarkEnd w:id="39"/>
+    </w:p>
+    <w:p>
+      <w:pPr>
+        <w:spacing w:before="0" w:after="160" w:line="259" w:lineRule="auto"/>
+        <w:jc w:val="left"/>
+        <w:rPr>
+          <w:rFonts w:asciiTheme="majorHAnsi" w:eastAsiaTheme="majorEastAsia" w:hAnsiTheme="majorHAnsi" w:cstheme="majorBidi"/>
+          <w:color w:val="2F5496" w:themeColor="accent1" w:themeShade="BF"/>
+          <w:sz w:val="26"/>
+          <w:szCs w:val="26"/>
+          <w:lang w:val="es-ES"/>
+        </w:rPr>
+      </w:pPr>
+      <w:r>
+        <w:rPr>
+          <w:rFonts w:asciiTheme="majorHAnsi" w:eastAsiaTheme="majorEastAsia" w:hAnsiTheme="majorHAnsi" w:cstheme="majorBidi"/>
+          <w:b/>
+          <w:bCs/>
+          <w:color w:val="2F5496" w:themeColor="accent1" w:themeShade="BF"/>
+          <w:sz w:val="26"/>
+          <w:szCs w:val="26"/>
+          <w:lang w:val="es-ES"/>
+        </w:rPr>
+        <w:br w:type="page"/>
+      </w:r>
+    </w:p>
+    <w:p>
+      <w:pPr>
+        <w:spacing w:line="259" w:lineRule="auto"/>
+        <w:jc w:val="left"/>
+        <w:rPr>
+          <w:color w:val="4472C4" w:themeColor="accent1"/>
+          <w:sz w:val="32"/>
+          <w:szCs w:val="24"/>
+        </w:rPr>
+      </w:pPr>
+      <w:r>
+        <w:rPr>
+          <w:color w:val="4472C4" w:themeColor="accent1"/>
+          <w:sz w:val="32"/>
+          <w:szCs w:val="24"/>
+        </w:rPr>
+        <w:lastRenderedPageBreak/>
+        <w:t xml:space="preserve">TABLA DE </w:t>
+      </w:r>
+      <w:r>
+        <w:rPr>
+          <w:color w:val="4472C4" w:themeColor="accent1"/>
+          <w:sz w:val="32"/>
+          <w:szCs w:val="24"/>
+        </w:rPr>
+        <w:t>IMAGENES.</w:t>
+      </w:r>
+    </w:p>
+    <w:p>
+      <w:pPr>
+        <w:pStyle w:val="TableofFigures"/>
+        <w:tabs>
+          <w:tab w:val="right" w:leader="dot" w:pos="9350"/>
+        </w:tabs>
+        <w:rPr>
+          <w:noProof/>
+        </w:rPr>
+      </w:pPr>
+      <w:r>
+        <w:rPr>
+          <w:color w:val="4472C4" w:themeColor="accent1"/>
+          <w:sz w:val="32"/>
+          <w:szCs w:val="24"/>
+        </w:rPr>
+        <w:fldChar w:fldCharType="begin"/>
+      </w:r>
+      <w:r>
+        <w:rPr>
+          <w:color w:val="4472C4" w:themeColor="accent1"/>
+          <w:sz w:val="32"/>
+          <w:szCs w:val="24"/>
+        </w:rPr>
+        <w:instrText xml:space="preserve"> TOC \h \z \c "Imagen" </w:instrText>
+      </w:r>
+      <w:r>
+        <w:rPr>
+          <w:color w:val="4472C4" w:themeColor="accent1"/>
+          <w:sz w:val="32"/>
+          <w:szCs w:val="24"/>
+        </w:rPr>
+        <w:fldChar w:fldCharType="separate"/>
+      </w:r>
+      <w:hyperlink w:anchor="_Toc193797651" w:history="1">
+        <w:r>
+          <w:rPr>
+            <w:rStyle w:val="Hyperlink"/>
+            <w:noProof/>
+            <w:lang w:val="es-ES"/>
+          </w:rPr>
+          <w:t>Imagen 1.1 Patrón arquitectónico de la aplicación.</w:t>
+        </w:r>
+        <w:r>
+          <w:rPr>
+            <w:noProof/>
+            <w:webHidden/>
+          </w:rPr>
+          <w:tab/>
+        </w:r>
+        <w:r>
+          <w:rPr>
+            <w:noProof/>
+            <w:webHidden/>
+          </w:rPr>
+          <w:fldChar w:fldCharType="begin"/>
+        </w:r>
+        <w:r>
+          <w:rPr>
+            <w:noProof/>
+            <w:webHidden/>
+          </w:rPr>
+          <w:instrText xml:space="preserve"> PAGEREF _Toc193797651 \h </w:instrText>
+        </w:r>
+        <w:r>
+          <w:rPr>
+            <w:noProof/>
+            <w:webHidden/>
+          </w:rPr>
+        </w:r>
+        <w:r>
+          <w:rPr>
+            <w:noProof/>
+            <w:webHidden/>
+          </w:rPr>
+          <w:fldChar w:fldCharType="separate"/>
+        </w:r>
+        <w:r>
+          <w:rPr>
+            <w:noProof/>
+            <w:webHidden/>
+          </w:rPr>
+          <w:t>5</w:t>
+        </w:r>
+        <w:r>
+          <w:rPr>
+            <w:noProof/>
+            <w:webHidden/>
+          </w:rPr>
+          <w:fldChar w:fldCharType="end"/>
+        </w:r>
+      </w:hyperlink>
+    </w:p>
+    <w:p>
+      <w:pPr>
+        <w:pStyle w:val="TableofFigures"/>
+        <w:tabs>
+          <w:tab w:val="right" w:leader="dot" w:pos="9350"/>
+        </w:tabs>
+        <w:rPr>
+          <w:noProof/>
+        </w:rPr>
+      </w:pPr>
+      <w:hyperlink w:anchor="_Toc193797652" w:history="1">
+        <w:r>
+          <w:rPr>
+            <w:rStyle w:val="Hyperlink"/>
+            <w:noProof/>
+            <w:lang w:val="es-ES"/>
+          </w:rPr>
+          <w:t>Imagen 1.2 Flujo de datos del sistema.</w:t>
+        </w:r>
+        <w:r>
+          <w:rPr>
+            <w:noProof/>
+            <w:webHidden/>
+          </w:rPr>
+          <w:tab/>
+        </w:r>
+        <w:r>
+          <w:rPr>
+            <w:noProof/>
+            <w:webHidden/>
+          </w:rPr>
+          <w:fldChar w:fldCharType="begin"/>
+        </w:r>
+        <w:r>
+          <w:rPr>
+            <w:noProof/>
+            <w:webHidden/>
+          </w:rPr>
+          <w:instrText xml:space="preserve"> PAGEREF _Toc193797652 \h </w:instrText>
+        </w:r>
+        <w:r>
+          <w:rPr>
+            <w:noProof/>
+            <w:webHidden/>
+          </w:rPr>
+        </w:r>
+        <w:r>
+          <w:rPr>
+            <w:noProof/>
+            <w:webHidden/>
+          </w:rPr>
+          <w:fldChar w:fldCharType="separate"/>
+        </w:r>
+        <w:r>
+          <w:rPr>
+            <w:noProof/>
+            <w:webHidden/>
+          </w:rPr>
+          <w:t>6</w:t>
+        </w:r>
+        <w:r>
+          <w:rPr>
+            <w:noProof/>
+            <w:webHidden/>
+          </w:rPr>
+          <w:fldChar w:fldCharType="end"/>
+        </w:r>
+      </w:hyperlink>
+    </w:p>
+    <w:p>
+      <w:pPr>
+        <w:spacing w:line="259" w:lineRule="auto"/>
+        <w:jc w:val="left"/>
+        <w:rPr>
+          <w:color w:val="4472C4" w:themeColor="accent1"/>
+          <w:sz w:val="32"/>
+          <w:szCs w:val="24"/>
+        </w:rPr>
+      </w:pPr>
+      <w:r>
+        <w:rPr>
+          <w:color w:val="4472C4" w:themeColor="accent1"/>
+          <w:sz w:val="32"/>
+          <w:szCs w:val="24"/>
+        </w:rPr>
+        <w:fldChar w:fldCharType="end"/>
+      </w:r>
+    </w:p>
     <w:sectPr>
-      <w:headerReference w:type="even" r:id="rId9"/>
-      <w:headerReference w:type="default" r:id="rId10"/>
-      <w:footerReference w:type="even" r:id="rId11"/>
-      <w:footerReference w:type="default" r:id="rId12"/>
-      <w:headerReference w:type="first" r:id="rId13"/>
-      <w:footerReference w:type="first" r:id="rId14"/>
+      <w:headerReference w:type="even" r:id="rId10"/>
+      <w:headerReference w:type="default" r:id="rId11"/>
+      <w:footerReference w:type="even" r:id="rId12"/>
+      <w:footerReference w:type="default" r:id="rId13"/>
+      <w:headerReference w:type="first" r:id="rId14"/>
+      <w:footerReference w:type="first" r:id="rId15"/>
       <w:pgSz w:w="12240" w:h="15840"/>
       <w:pgMar w:top="1440" w:right="1440" w:bottom="1440" w:left="1440" w:header="708" w:footer="708" w:gutter="0"/>
       <w:cols w:space="708"/>
@@ -4465,6 +5800,7 @@
         </v:shapetype>
         <v:shape id="WordPictureWatermark5148063" o:spid="_x0000_s2050" type="#_x0000_t75" style="position:absolute;left:0;text-align:left;margin-left:0;margin-top:0;width:467.4pt;height:408.35pt;z-index:-251657216;mso-position-horizontal:center;mso-position-horizontal-relative:margin;mso-position-vertical:center;mso-position-vertical-relative:margin" o:allowincell="f">
           <v:imagedata r:id="rId1" o:title="Empresa_logo" gain="19661f" blacklevel="22938f"/>
+          <w10:wrap anchorx="margin" anchory="margin"/>
         </v:shape>
       </w:pict>
     </w:r>
@@ -4505,6 +5841,7 @@
         </v:shapetype>
         <v:shape id="WordPictureWatermark5148064" o:spid="_x0000_s2051" type="#_x0000_t75" style="position:absolute;left:0;text-align:left;margin-left:0;margin-top:0;width:467.4pt;height:408.35pt;z-index:-251656192;mso-position-horizontal:center;mso-position-horizontal-relative:margin;mso-position-vertical:center;mso-position-vertical-relative:margin" o:allowincell="f">
           <v:imagedata r:id="rId1" o:title="Empresa_logo" gain="19661f" blacklevel="22938f"/>
+          <w10:wrap anchorx="margin" anchory="margin"/>
         </v:shape>
       </w:pict>
     </w:r>
@@ -4557,6 +5894,7 @@
         </v:shapetype>
         <v:shape id="WordPictureWatermark5148062" o:spid="_x0000_s2049" type="#_x0000_t75" style="position:absolute;left:0;text-align:left;margin-left:0;margin-top:0;width:467.4pt;height:408.35pt;z-index:-251658240;mso-position-horizontal:center;mso-position-horizontal-relative:margin;mso-position-vertical:center;mso-position-vertical-relative:margin" o:allowincell="f">
           <v:imagedata r:id="rId1" o:title="Empresa_logo" gain="19661f" blacklevel="22938f"/>
+          <w10:wrap anchorx="margin" anchory="margin"/>
         </v:shape>
       </w:pict>
     </w:r>
@@ -5098,6 +6436,121 @@
     </w:lvl>
   </w:abstractNum>
   <w:abstractNum w:abstractNumId="5" w15:restartNumberingAfterBreak="0">
+    <w:nsid w:val="577A3206"/>
+    <w:multiLevelType w:val="hybridMultilevel"/>
+    <w:tmpl w:val="9B628CA0"/>
+    <w:lvl w:ilvl="0" w:tplc="2E189D8C">
+      <w:start w:val="8"/>
+      <w:numFmt w:val="bullet"/>
+      <w:lvlText w:val=""/>
+      <w:lvlJc w:val="left"/>
+      <w:pPr>
+        <w:ind w:left="720" w:hanging="360"/>
+      </w:pPr>
+      <w:rPr>
+        <w:rFonts w:ascii="Symbol" w:eastAsiaTheme="minorHAnsi" w:hAnsi="Symbol" w:cstheme="minorBidi" w:hint="default"/>
+        <w:b/>
+        <w:i w:val="0"/>
+      </w:rPr>
+    </w:lvl>
+    <w:lvl w:ilvl="1" w:tplc="04090003" w:tentative="1">
+      <w:start w:val="1"/>
+      <w:numFmt w:val="bullet"/>
+      <w:lvlText w:val="o"/>
+      <w:lvlJc w:val="left"/>
+      <w:pPr>
+        <w:ind w:left="1440" w:hanging="360"/>
+      </w:pPr>
+      <w:rPr>
+        <w:rFonts w:ascii="Courier New" w:hAnsi="Courier New" w:cs="Courier New" w:hint="default"/>
+      </w:rPr>
+    </w:lvl>
+    <w:lvl w:ilvl="2" w:tplc="04090005" w:tentative="1">
+      <w:start w:val="1"/>
+      <w:numFmt w:val="bullet"/>
+      <w:lvlText w:val=""/>
+      <w:lvlJc w:val="left"/>
+      <w:pPr>
+        <w:ind w:left="2160" w:hanging="360"/>
+      </w:pPr>
+      <w:rPr>
+        <w:rFonts w:ascii="Wingdings" w:hAnsi="Wingdings" w:hint="default"/>
+      </w:rPr>
+    </w:lvl>
+    <w:lvl w:ilvl="3" w:tplc="04090001" w:tentative="1">
+      <w:start w:val="1"/>
+      <w:numFmt w:val="bullet"/>
+      <w:lvlText w:val=""/>
+      <w:lvlJc w:val="left"/>
+      <w:pPr>
+        <w:ind w:left="2880" w:hanging="360"/>
+      </w:pPr>
+      <w:rPr>
+        <w:rFonts w:ascii="Symbol" w:hAnsi="Symbol" w:hint="default"/>
+      </w:rPr>
+    </w:lvl>
+    <w:lvl w:ilvl="4" w:tplc="04090003" w:tentative="1">
+      <w:start w:val="1"/>
+      <w:numFmt w:val="bullet"/>
+      <w:lvlText w:val="o"/>
+      <w:lvlJc w:val="left"/>
+      <w:pPr>
+        <w:ind w:left="3600" w:hanging="360"/>
+      </w:pPr>
+      <w:rPr>
+        <w:rFonts w:ascii="Courier New" w:hAnsi="Courier New" w:cs="Courier New" w:hint="default"/>
+      </w:rPr>
+    </w:lvl>
+    <w:lvl w:ilvl="5" w:tplc="04090005" w:tentative="1">
+      <w:start w:val="1"/>
+      <w:numFmt w:val="bullet"/>
+      <w:lvlText w:val=""/>
+      <w:lvlJc w:val="left"/>
+      <w:pPr>
+        <w:ind w:left="4320" w:hanging="360"/>
+      </w:pPr>
+      <w:rPr>
+        <w:rFonts w:ascii="Wingdings" w:hAnsi="Wingdings" w:hint="default"/>
+      </w:rPr>
+    </w:lvl>
+    <w:lvl w:ilvl="6" w:tplc="04090001" w:tentative="1">
+      <w:start w:val="1"/>
+      <w:numFmt w:val="bullet"/>
+      <w:lvlText w:val=""/>
+      <w:lvlJc w:val="left"/>
+      <w:pPr>
+        <w:ind w:left="5040" w:hanging="360"/>
+      </w:pPr>
+      <w:rPr>
+        <w:rFonts w:ascii="Symbol" w:hAnsi="Symbol" w:hint="default"/>
+      </w:rPr>
+    </w:lvl>
+    <w:lvl w:ilvl="7" w:tplc="04090003" w:tentative="1">
+      <w:start w:val="1"/>
+      <w:numFmt w:val="bullet"/>
+      <w:lvlText w:val="o"/>
+      <w:lvlJc w:val="left"/>
+      <w:pPr>
+        <w:ind w:left="5760" w:hanging="360"/>
+      </w:pPr>
+      <w:rPr>
+        <w:rFonts w:ascii="Courier New" w:hAnsi="Courier New" w:cs="Courier New" w:hint="default"/>
+      </w:rPr>
+    </w:lvl>
+    <w:lvl w:ilvl="8" w:tplc="04090005" w:tentative="1">
+      <w:start w:val="1"/>
+      <w:numFmt w:val="bullet"/>
+      <w:lvlText w:val=""/>
+      <w:lvlJc w:val="left"/>
+      <w:pPr>
+        <w:ind w:left="6480" w:hanging="360"/>
+      </w:pPr>
+      <w:rPr>
+        <w:rFonts w:ascii="Wingdings" w:hAnsi="Wingdings" w:hint="default"/>
+      </w:rPr>
+    </w:lvl>
+  </w:abstractNum>
+  <w:abstractNum w:abstractNumId="6" w15:restartNumberingAfterBreak="0">
     <w:nsid w:val="632F60E6"/>
     <w:multiLevelType w:val="multilevel"/>
     <w:tmpl w:val="0E761F06"/>
@@ -5211,7 +6664,7 @@
     </w:lvl>
   </w:abstractNum>
   <w:num w:numId="1">
-    <w:abstractNumId w:val="5"/>
+    <w:abstractNumId w:val="6"/>
   </w:num>
   <w:num w:numId="2">
     <w:abstractNumId w:val="4"/>
@@ -5596,6 +7049,9 @@
   </w:num>
   <w:num w:numId="13">
     <w:abstractNumId w:val="0"/>
+  </w:num>
+  <w:num w:numId="14">
+    <w:abstractNumId w:val="5"/>
   </w:num>
 </w:numbering>
 </file>
@@ -5998,7 +7454,7 @@
   <w:style w:type="paragraph" w:default="1" w:styleId="Normal">
     <w:name w:val="Normal"/>
     <w:qFormat/>
-    <w:rsid w:val="00D01ADB"/>
+    <w:rsid w:val="00400D28"/>
     <w:pPr>
       <w:spacing w:before="120" w:after="120" w:line="360" w:lineRule="auto"/>
       <w:jc w:val="both"/>
@@ -6379,6 +7835,17 @@
       <w:ind w:left="560"/>
     </w:pPr>
   </w:style>
+  <w:style w:type="paragraph" w:styleId="TableofFigures">
+    <w:name w:val="table of figures"/>
+    <w:basedOn w:val="Normal"/>
+    <w:next w:val="Normal"/>
+    <w:uiPriority w:val="99"/>
+    <w:unhideWhenUsed/>
+    <w:rsid w:val="00400D28"/>
+    <w:pPr>
+      <w:spacing w:after="0"/>
+    </w:pPr>
+  </w:style>
 </w:styles>
 </file>
 

</xml_diff>